<commit_message>
Getting rid of STM
</commit_message>
<xml_diff>
--- a/Thesis_structure_v0_r3.docx
+++ b/Thesis_structure_v0_r3.docx
@@ -2912,6 +2912,12 @@
           </w:hyperlink>
         </w:p>
         <w:p>
+          <w:pPr>
+            <w:rPr>
+              <w:noProof/>
+              <w:lang w:val="en-US"/>
+            </w:rPr>
+          </w:pPr>
           <w:r>
             <w:rPr>
               <w:b/>
@@ -2923,6 +2929,134 @@
         </w:p>
       </w:sdtContent>
     </w:sdt>
+    <w:p>
+      <w:pPr>
+        <w:rPr>
+          <w:noProof/>
+          <w:lang w:val="en-US"/>
+        </w:rPr>
+      </w:pPr>
+    </w:p>
+    <w:p>
+      <w:pPr>
+        <w:rPr>
+          <w:noProof/>
+          <w:lang w:val="en-US"/>
+        </w:rPr>
+      </w:pPr>
+    </w:p>
+    <w:p>
+      <w:pPr>
+        <w:rPr>
+          <w:noProof/>
+          <w:lang w:val="en-US"/>
+        </w:rPr>
+      </w:pPr>
+    </w:p>
+    <w:p>
+      <w:pPr>
+        <w:rPr>
+          <w:noProof/>
+          <w:lang w:val="en-US"/>
+        </w:rPr>
+      </w:pPr>
+    </w:p>
+    <w:p>
+      <w:pPr>
+        <w:rPr>
+          <w:noProof/>
+          <w:lang w:val="en-US"/>
+        </w:rPr>
+      </w:pPr>
+      <w:r>
+        <w:rPr>
+          <w:noProof/>
+          <w:lang w:val="en-US"/>
+        </w:rPr>
+        <w:lastRenderedPageBreak/>
+        <w:t>ABSTRACT</w:t>
+      </w:r>
+    </w:p>
+    <w:p>
+      <w:pPr>
+        <w:rPr>
+          <w:lang w:val="en-US" w:eastAsia="ru-RU"/>
+        </w:rPr>
+      </w:pPr>
+      <w:r>
+        <w:rPr>
+          <w:lang w:val="en-US" w:eastAsia="ru-RU"/>
+        </w:rPr>
+        <w:t>The aim of this thesis is to study and to demonstrate the effect of the force model simplifications on the precision of the propagation of the Halo orbit around second Lagrangian point of the Sun/Earth-Moon system, and to compare numerical integrators to find out the best one specifically for the Halo orbit propagation.</w:t>
+      </w:r>
+    </w:p>
+    <w:p>
+      <w:pPr>
+        <w:rPr>
+          <w:lang w:val="en-US" w:eastAsia="ru-RU"/>
+        </w:rPr>
+      </w:pPr>
+      <w:r>
+        <w:rPr>
+          <w:lang w:val="en-US" w:eastAsia="ru-RU"/>
+        </w:rPr>
+        <w:t xml:space="preserve">In the first part, the theoretical basis for Halo orbits is established </w:t>
+      </w:r>
+      <w:r>
+        <w:rPr>
+          <w:lang w:val="en-US" w:eastAsia="ru-RU"/>
+        </w:rPr>
+        <w:t xml:space="preserve">along with the </w:t>
+      </w:r>
+      <w:r>
+        <w:rPr>
+          <w:lang w:val="en-US" w:eastAsia="ru-RU"/>
+        </w:rPr>
+        <w:t xml:space="preserve">prerequisites for </w:t>
+      </w:r>
+      <w:r>
+        <w:rPr>
+          <w:lang w:val="en-US" w:eastAsia="ru-RU"/>
+        </w:rPr>
+        <w:t xml:space="preserve">the force model. </w:t>
+      </w:r>
+      <w:r>
+        <w:rPr>
+          <w:lang w:val="en-US" w:eastAsia="ru-RU"/>
+        </w:rPr>
+        <w:t>Then the space environment around second Lagrangian point is investigated and relevant forces are identified. Afterwards, the most suitable numerical integrators are discussed and their performances are compared.</w:t>
+      </w:r>
+      <w:r>
+        <w:rPr>
+          <w:lang w:val="en-US" w:eastAsia="ru-RU"/>
+        </w:rPr>
+        <w:t xml:space="preserve"> In the simulation section, the process of maneuvers calculation is demonstrated and explained. Then, the orbit is propagated </w:t>
+      </w:r>
+      <w:r>
+        <w:rPr>
+          <w:lang w:val="en-US" w:eastAsia="ru-RU"/>
+        </w:rPr>
+        <w:t>with</w:t>
+      </w:r>
+      <w:r>
+        <w:rPr>
+          <w:lang w:val="en-US" w:eastAsia="ru-RU"/>
+        </w:rPr>
+        <w:t xml:space="preserve"> three different force models using the</w:t>
+      </w:r>
+      <w:r>
+        <w:rPr>
+          <w:lang w:val="en-US" w:eastAsia="ru-RU"/>
+        </w:rPr>
+        <w:t xml:space="preserve"> best integrator in terms of accuracy</w:t>
+      </w:r>
+      <w:r>
+        <w:rPr>
+          <w:lang w:val="en-US" w:eastAsia="ru-RU"/>
+        </w:rPr>
+        <w:t xml:space="preserve">. </w:t>
+      </w:r>
+    </w:p>
     <w:p>
       <w:pPr>
         <w:pStyle w:val="1"/>
@@ -5447,14 +5581,7 @@
                     <w:rFonts w:ascii="Cambria Math" w:hAnsi="Cambria Math"/>
                     <w:lang w:val="en-US" w:eastAsia="ru-RU"/>
                   </w:rPr>
-                  <m:t xml:space="preserve">     </m:t>
-                </m:r>
-                <m:r>
-                  <w:rPr>
-                    <w:rFonts w:ascii="Cambria Math" w:hAnsi="Cambria Math"/>
-                    <w:lang w:val="en-US" w:eastAsia="ru-RU"/>
-                  </w:rPr>
-                  <m:t xml:space="preserve"> for i=1,2,3   i≠j</m:t>
+                  <m:t xml:space="preserve">      for i=1,2,3   i≠j</m:t>
                 </m:r>
               </m:oMath>
             </m:oMathPara>
@@ -5517,14 +5644,7 @@
             <w:rFonts w:ascii="Cambria Math" w:hAnsi="Cambria Math"/>
             <w:lang w:val="en-US" w:eastAsia="ru-RU"/>
           </w:rPr>
-          <m:t xml:space="preserve"> </m:t>
-        </m:r>
-        <m:r>
-          <w:rPr>
-            <w:rFonts w:ascii="Cambria Math" w:hAnsi="Cambria Math"/>
-            <w:lang w:val="en-US" w:eastAsia="ru-RU"/>
-          </w:rPr>
-          <m:t xml:space="preserve"> </m:t>
+          <m:t xml:space="preserve">  </m:t>
         </m:r>
         <m:sSub>
           <m:sSubPr>
@@ -9210,14 +9330,7 @@
                     <w:rFonts w:ascii="Cambria Math" w:hAnsi="Cambria Math"/>
                     <w:lang w:val="en-US"/>
                   </w:rPr>
-                  <m:t>=</m:t>
-                </m:r>
-                <m:r>
-                  <w:rPr>
-                    <w:rFonts w:ascii="Cambria Math" w:hAnsi="Cambria Math"/>
-                    <w:lang w:val="en-US"/>
-                  </w:rPr>
-                  <m:t>0</m:t>
+                  <m:t>=0</m:t>
                 </m:r>
               </m:oMath>
             </m:oMathPara>
@@ -9663,14 +9776,7 @@
                     <w:rFonts w:ascii="Cambria Math" w:hAnsi="Cambria Math"/>
                     <w:lang w:val="en-US"/>
                   </w:rPr>
-                  <m:t>=</m:t>
-                </m:r>
-                <m:r>
-                  <w:rPr>
-                    <w:rFonts w:ascii="Cambria Math" w:hAnsi="Cambria Math"/>
-                    <w:lang w:val="en-US"/>
-                  </w:rPr>
-                  <m:t>0</m:t>
+                  <m:t>=0</m:t>
                 </m:r>
               </m:oMath>
             </m:oMathPara>
@@ -10008,14 +10114,7 @@
                     <w:rFonts w:ascii="Cambria Math" w:hAnsi="Cambria Math"/>
                     <w:lang w:val="en-US"/>
                   </w:rPr>
-                  <m:t>=</m:t>
-                </m:r>
-                <m:r>
-                  <w:rPr>
-                    <w:rFonts w:ascii="Cambria Math" w:hAnsi="Cambria Math"/>
-                    <w:lang w:val="en-US"/>
-                  </w:rPr>
-                  <m:t>0</m:t>
+                  <m:t>=0</m:t>
                 </m:r>
               </m:oMath>
             </m:oMathPara>
@@ -10575,17 +10674,7 @@
                   <w:rFonts w:ascii="Cambria Math" w:hAnsi="Cambria Math"/>
                   <w:lang w:val="en-US"/>
                 </w:rPr>
-                <m:t>1</m:t>
-              </m:r>
-              <m:r>
-                <m:rPr>
-                  <m:sty m:val="bi"/>
-                </m:rPr>
-                <w:rPr>
-                  <w:rFonts w:ascii="Cambria Math" w:hAnsi="Cambria Math"/>
-                  <w:lang w:val="en-US"/>
-                </w:rPr>
-                <m:t>2</m:t>
+                <m:t>12</m:t>
               </m:r>
             </m:sub>
           </m:sSub>
@@ -16259,7 +16348,363 @@
         <w:rPr>
           <w:lang w:val="en-US" w:eastAsia="ru-RU"/>
         </w:rPr>
-        <w:t>Note, that these equations are only a first approximation to the true orbit, and higher order corrections are introduced when nonlinearities, eccentricity and perturbations are taken into account. However, the corrected orbit is still bounded, but only quasi-periodic. [12]</w:t>
+        <w:t>Note, that these equations are only a first approximation to the true orbit, and higher order corrections are introduced when non</w:t>
+      </w:r>
+      <w:r>
+        <w:rPr>
+          <w:lang w:val="en-US" w:eastAsia="ru-RU"/>
+        </w:rPr>
+        <w:t>-</w:t>
+      </w:r>
+      <w:r>
+        <w:rPr>
+          <w:lang w:val="en-US" w:eastAsia="ru-RU"/>
+        </w:rPr>
+        <w:t>linearities, eccentricity and perturbations are taken into account. However, the corrected orbit is still bounded, but only quasi-periodic. [12]</w:t>
+      </w:r>
+    </w:p>
+    <w:p>
+      <w:pPr>
+        <w:rPr>
+          <w:lang w:val="en-US" w:eastAsia="ru-RU"/>
+        </w:rPr>
+      </w:pPr>
+      <w:r>
+        <w:rPr>
+          <w:lang w:val="en-US" w:eastAsia="ru-RU"/>
+        </w:rPr>
+        <w:t>Halo orbits exist above some minimum in-plane amplitude that is dependent on the mass ratio. To match aforementioned eigenfrequencies the in-plane and out-of-plane amplitudes must satisfy the relation [25]</w:t>
+      </w:r>
+    </w:p>
+    <w:tbl>
+      <w:tblPr>
+        <w:tblStyle w:val="af0"/>
+        <w:tblW w:w="0" w:type="auto"/>
+        <w:tblBorders>
+          <w:top w:val="none" w:sz="0" w:space="0" w:color="auto"/>
+          <w:left w:val="none" w:sz="0" w:space="0" w:color="auto"/>
+          <w:bottom w:val="none" w:sz="0" w:space="0" w:color="auto"/>
+          <w:right w:val="none" w:sz="0" w:space="0" w:color="auto"/>
+          <w:insideH w:val="none" w:sz="0" w:space="0" w:color="auto"/>
+          <w:insideV w:val="none" w:sz="0" w:space="0" w:color="auto"/>
+        </w:tblBorders>
+        <w:tblLook w:val="04A0"/>
+      </w:tblPr>
+      <w:tblGrid>
+        <w:gridCol w:w="8046"/>
+        <w:gridCol w:w="1276"/>
+      </w:tblGrid>
+      <w:tr>
+        <w:trPr>
+          <w:trHeight w:val="734"/>
+        </w:trPr>
+        <w:tc>
+          <w:tcPr>
+            <w:tcW w:w="8046" w:type="dxa"/>
+            <w:tcBorders>
+              <w:top w:val="single" w:sz="4" w:space="0" w:color="000000" w:themeColor="text1"/>
+              <w:left w:val="single" w:sz="4" w:space="0" w:color="000000" w:themeColor="text1"/>
+              <w:bottom w:val="single" w:sz="4" w:space="0" w:color="000000" w:themeColor="text1"/>
+              <w:right w:val="single" w:sz="4" w:space="0" w:color="000000" w:themeColor="text1"/>
+            </w:tcBorders>
+            <w:vAlign w:val="center"/>
+          </w:tcPr>
+          <w:p>
+            <w:pPr>
+              <w:rPr>
+                <w:lang w:val="en-US"/>
+              </w:rPr>
+            </w:pPr>
+            <m:oMath>
+              <m:sSub>
+                <m:sSubPr>
+                  <m:ctrlPr>
+                    <w:rPr>
+                      <w:rFonts w:ascii="Cambria Math" w:eastAsiaTheme="minorEastAsia" w:hAnsi="Cambria Math"/>
+                      <w:i/>
+                      <w:lang w:val="en-US"/>
+                    </w:rPr>
+                  </m:ctrlPr>
+                </m:sSubPr>
+                <m:e>
+                  <m:r>
+                    <w:rPr>
+                      <w:rFonts w:ascii="Cambria Math" w:eastAsiaTheme="minorEastAsia" w:hAnsi="Cambria Math"/>
+                      <w:lang w:val="en-US"/>
+                    </w:rPr>
+                    <m:t>l</m:t>
+                  </m:r>
+                </m:e>
+                <m:sub>
+                  <m:r>
+                    <w:rPr>
+                      <w:rFonts w:ascii="Cambria Math" w:eastAsiaTheme="minorEastAsia" w:hAnsi="Cambria Math"/>
+                      <w:lang w:val="en-US"/>
+                    </w:rPr>
+                    <m:t>1</m:t>
+                  </m:r>
+                </m:sub>
+              </m:sSub>
+              <m:sSubSup>
+                <m:sSubSupPr>
+                  <m:ctrlPr>
+                    <w:rPr>
+                      <w:rFonts w:ascii="Cambria Math" w:hAnsi="Cambria Math"/>
+                      <w:i/>
+                      <w:lang w:val="en-US"/>
+                    </w:rPr>
+                  </m:ctrlPr>
+                </m:sSubSupPr>
+                <m:e>
+                  <m:r>
+                    <w:rPr>
+                      <w:rFonts w:ascii="Cambria Math" w:hAnsi="Cambria Math"/>
+                      <w:lang w:val="en-US"/>
+                    </w:rPr>
+                    <m:t>A</m:t>
+                  </m:r>
+                </m:e>
+                <m:sub>
+                  <m:r>
+                    <w:rPr>
+                      <w:rFonts w:ascii="Cambria Math" w:hAnsi="Cambria Math"/>
+                      <w:lang w:val="en-US"/>
+                    </w:rPr>
+                    <m:t>x</m:t>
+                  </m:r>
+                </m:sub>
+                <m:sup>
+                  <m:r>
+                    <w:rPr>
+                      <w:rFonts w:ascii="Cambria Math" w:hAnsi="Cambria Math"/>
+                      <w:lang w:val="en-US"/>
+                    </w:rPr>
+                    <m:t>2</m:t>
+                  </m:r>
+                </m:sup>
+              </m:sSubSup>
+              <m:r>
+                <w:rPr>
+                  <w:rFonts w:ascii="Cambria Math" w:hAnsi="Cambria Math"/>
+                  <w:lang w:val="en-US"/>
+                </w:rPr>
+                <m:t>+</m:t>
+              </m:r>
+              <m:sSub>
+                <m:sSubPr>
+                  <m:ctrlPr>
+                    <w:rPr>
+                      <w:rFonts w:ascii="Cambria Math" w:eastAsiaTheme="minorEastAsia" w:hAnsi="Cambria Math"/>
+                      <w:i/>
+                      <w:lang w:val="en-US"/>
+                    </w:rPr>
+                  </m:ctrlPr>
+                </m:sSubPr>
+                <m:e>
+                  <m:r>
+                    <w:rPr>
+                      <w:rFonts w:ascii="Cambria Math" w:eastAsiaTheme="minorEastAsia" w:hAnsi="Cambria Math"/>
+                      <w:lang w:val="en-US"/>
+                    </w:rPr>
+                    <m:t>l</m:t>
+                  </m:r>
+                </m:e>
+                <m:sub>
+                  <m:r>
+                    <w:rPr>
+                      <w:rFonts w:ascii="Cambria Math" w:eastAsiaTheme="minorEastAsia" w:hAnsi="Cambria Math"/>
+                      <w:lang w:val="en-US"/>
+                    </w:rPr>
+                    <m:t>2</m:t>
+                  </m:r>
+                </m:sub>
+              </m:sSub>
+              <m:sSubSup>
+                <m:sSubSupPr>
+                  <m:ctrlPr>
+                    <w:rPr>
+                      <w:rFonts w:ascii="Cambria Math" w:hAnsi="Cambria Math"/>
+                      <w:i/>
+                      <w:lang w:val="en-US"/>
+                    </w:rPr>
+                  </m:ctrlPr>
+                </m:sSubSupPr>
+                <m:e>
+                  <m:r>
+                    <w:rPr>
+                      <w:rFonts w:ascii="Cambria Math" w:hAnsi="Cambria Math"/>
+                      <w:lang w:val="en-US"/>
+                    </w:rPr>
+                    <m:t>A</m:t>
+                  </m:r>
+                </m:e>
+                <m:sub>
+                  <m:r>
+                    <w:rPr>
+                      <w:rFonts w:ascii="Cambria Math" w:hAnsi="Cambria Math"/>
+                      <w:lang w:val="en-US"/>
+                    </w:rPr>
+                    <m:t>z</m:t>
+                  </m:r>
+                </m:sub>
+                <m:sup>
+                  <m:r>
+                    <w:rPr>
+                      <w:rFonts w:ascii="Cambria Math" w:hAnsi="Cambria Math"/>
+                      <w:lang w:val="en-US"/>
+                    </w:rPr>
+                    <m:t>2</m:t>
+                  </m:r>
+                </m:sup>
+              </m:sSubSup>
+              <m:r>
+                <w:rPr>
+                  <w:rFonts w:ascii="Cambria Math" w:hAnsi="Cambria Math"/>
+                  <w:lang w:val="en-US"/>
+                </w:rPr>
+                <m:t>+∆ =0</m:t>
+              </m:r>
+            </m:oMath>
+            <w:r>
+              <w:rPr>
+                <w:rFonts w:eastAsiaTheme="minorEastAsia"/>
+                <w:lang w:val="en-US"/>
+              </w:rPr>
+              <w:t xml:space="preserve">  </w:t>
+            </w:r>
+          </w:p>
+        </w:tc>
+        <w:tc>
+          <w:tcPr>
+            <w:tcW w:w="1276" w:type="dxa"/>
+            <w:tcBorders>
+              <w:top w:val="single" w:sz="4" w:space="0" w:color="000000" w:themeColor="text1"/>
+              <w:left w:val="single" w:sz="4" w:space="0" w:color="000000" w:themeColor="text1"/>
+              <w:bottom w:val="single" w:sz="4" w:space="0" w:color="000000" w:themeColor="text1"/>
+              <w:right w:val="single" w:sz="4" w:space="0" w:color="000000" w:themeColor="text1"/>
+            </w:tcBorders>
+            <w:vAlign w:val="center"/>
+          </w:tcPr>
+          <w:p>
+            <w:pPr>
+              <w:jc w:val="right"/>
+              <w:rPr>
+                <w:rFonts w:eastAsiaTheme="minorEastAsia"/>
+                <w:lang w:val="en-US" w:eastAsia="ru-RU"/>
+              </w:rPr>
+            </w:pPr>
+            <w:r>
+              <w:rPr>
+                <w:rFonts w:eastAsiaTheme="minorEastAsia"/>
+                <w:lang w:val="en-US" w:eastAsia="ru-RU"/>
+              </w:rPr>
+              <w:t>(1.21)</w:t>
+            </w:r>
+          </w:p>
+        </w:tc>
+      </w:tr>
+    </w:tbl>
+    <w:p>
+      <w:pPr>
+        <w:rPr>
+          <w:lang w:val="en-US" w:eastAsia="ru-RU"/>
+        </w:rPr>
+      </w:pPr>
+      <w:r>
+        <w:rPr>
+          <w:lang w:val="en-US" w:eastAsia="ru-RU"/>
+        </w:rPr>
+        <w:t xml:space="preserve">where </w:t>
+      </w:r>
+      <m:oMath>
+        <m:r>
+          <w:rPr>
+            <w:rFonts w:ascii="Cambria Math" w:hAnsi="Cambria Math"/>
+            <w:lang w:val="en-US"/>
+          </w:rPr>
+          <m:t>∆</m:t>
+        </m:r>
+      </m:oMath>
+      <w:r>
+        <w:rPr>
+          <w:rFonts w:eastAsiaTheme="minorEastAsia"/>
+          <w:lang w:val="en-US"/>
+        </w:rPr>
+        <w:t xml:space="preserve"> is the frequency correction needed to match the in-plane and out-of-plane eigenfrequencies and </w:t>
+      </w:r>
+      <m:oMath>
+        <m:sSub>
+          <m:sSubPr>
+            <m:ctrlPr>
+              <w:rPr>
+                <w:rFonts w:ascii="Cambria Math" w:eastAsiaTheme="minorEastAsia" w:hAnsi="Cambria Math"/>
+                <w:i/>
+                <w:lang w:val="en-US"/>
+              </w:rPr>
+            </m:ctrlPr>
+          </m:sSubPr>
+          <m:e>
+            <m:r>
+              <w:rPr>
+                <w:rFonts w:ascii="Cambria Math" w:eastAsiaTheme="minorEastAsia" w:hAnsi="Cambria Math"/>
+                <w:lang w:val="en-US"/>
+              </w:rPr>
+              <m:t>l</m:t>
+            </m:r>
+          </m:e>
+          <m:sub>
+            <m:r>
+              <w:rPr>
+                <w:rFonts w:ascii="Cambria Math" w:eastAsiaTheme="minorEastAsia" w:hAnsi="Cambria Math"/>
+                <w:lang w:val="en-US"/>
+              </w:rPr>
+              <m:t>1</m:t>
+            </m:r>
+          </m:sub>
+        </m:sSub>
+        <m:r>
+          <w:rPr>
+            <w:rFonts w:ascii="Cambria Math" w:eastAsiaTheme="minorEastAsia" w:hAnsi="Cambria Math"/>
+            <w:lang w:val="en-US"/>
+          </w:rPr>
+          <m:t xml:space="preserve">, </m:t>
+        </m:r>
+        <m:sSub>
+          <m:sSubPr>
+            <m:ctrlPr>
+              <w:rPr>
+                <w:rFonts w:ascii="Cambria Math" w:eastAsiaTheme="minorEastAsia" w:hAnsi="Cambria Math"/>
+                <w:i/>
+                <w:lang w:val="en-US"/>
+              </w:rPr>
+            </m:ctrlPr>
+          </m:sSubPr>
+          <m:e>
+            <m:r>
+              <w:rPr>
+                <w:rFonts w:ascii="Cambria Math" w:eastAsiaTheme="minorEastAsia" w:hAnsi="Cambria Math"/>
+                <w:lang w:val="en-US"/>
+              </w:rPr>
+              <m:t>l</m:t>
+            </m:r>
+          </m:e>
+          <m:sub>
+            <m:r>
+              <w:rPr>
+                <w:rFonts w:ascii="Cambria Math" w:eastAsiaTheme="minorEastAsia" w:hAnsi="Cambria Math"/>
+                <w:lang w:val="en-US"/>
+              </w:rPr>
+              <m:t>2</m:t>
+            </m:r>
+          </m:sub>
+        </m:sSub>
+      </m:oMath>
+      <w:r>
+        <w:rPr>
+          <w:rFonts w:eastAsiaTheme="minorEastAsia"/>
+          <w:lang w:val="en-US"/>
+        </w:rPr>
+        <w:t xml:space="preserve"> are constants. More details on calculating these parameters can be found in [26].</w:t>
       </w:r>
     </w:p>
     <w:p>
@@ -16443,7 +16888,14 @@
         <w:rPr>
           <w:lang w:val="en-US"/>
         </w:rPr>
-        <w:t xml:space="preserve">(applies to IRASSI mission) space telescope about the Sun-Earth L2 requires a minimum </w:t>
+        <w:t xml:space="preserve">(applies to IRASSI </w:t>
+      </w:r>
+      <w:r>
+        <w:rPr>
+          <w:lang w:val="en-US"/>
+        </w:rPr>
+        <w:lastRenderedPageBreak/>
+        <w:t xml:space="preserve">mission) space telescope about the Sun-Earth L2 requires a minimum </w:t>
       </w:r>
       <m:oMath>
         <m:sSub>
@@ -16543,7 +16995,6 @@
         <w:rPr>
           <w:lang w:val="en-US"/>
         </w:rPr>
-        <w:lastRenderedPageBreak/>
         <w:t xml:space="preserve"> </w:t>
       </w:r>
       <w:r>
@@ -16771,6 +17222,7 @@
           <w:szCs w:val="28"/>
           <w:lang w:val="en-US"/>
         </w:rPr>
+        <w:lastRenderedPageBreak/>
         <w:t>Z-axis is aligned with the North and South ecliptic poles of the celestial sphere. Positive direction towards the North-Pole</w:t>
       </w:r>
     </w:p>
@@ -17043,7 +17495,15 @@
           <w:szCs w:val="28"/>
           <w:lang w:val="en-US"/>
         </w:rPr>
-        <w:t xml:space="preserve">The spacecraft should not enter the antumbra shadowed region of the Earth at any point during the Nominal Operations phase in order to ensure the constant solar power supply. During the mission analysis study [11] it was concluded that the minimum </w:t>
+        <w:t xml:space="preserve">The spacecraft should not enter the antumbra shadowed region of the Earth at any point during the Nominal Operations phase in order to ensure the constant </w:t>
+      </w:r>
+      <w:r>
+        <w:rPr>
+          <w:szCs w:val="28"/>
+          <w:lang w:val="en-US"/>
+        </w:rPr>
+        <w:lastRenderedPageBreak/>
+        <w:t xml:space="preserve">solar power supply. During the mission analysis study [11] it was concluded that the minimum </w:t>
       </w:r>
       <m:oMath>
         <m:sSub>
@@ -17166,15 +17626,7 @@
           <w:szCs w:val="28"/>
           <w:lang w:val="en-US"/>
         </w:rPr>
-        <w:t xml:space="preserve"> on the negative </w:t>
-      </w:r>
-      <w:r>
-        <w:rPr>
-          <w:szCs w:val="28"/>
-          <w:lang w:val="en-US"/>
-        </w:rPr>
-        <w:lastRenderedPageBreak/>
-        <w:t>direction may impair the communications between the satellites and the ground station situated in the Northern Hemisphere. [11]</w:t>
+        <w:t xml:space="preserve"> on the negative direction may impair the communications between the satellites and the ground station situated in the Northern Hemisphere. [11]</w:t>
       </w:r>
     </w:p>
     <w:p>
@@ -17411,7 +17863,14 @@
         <w:rPr>
           <w:lang w:val="en-US"/>
         </w:rPr>
-        <w:t xml:space="preserve">cult to obtain because the problem is highly non-linear and small changes in the initial conditions break the periodicity of the orbits. </w:t>
+        <w:t xml:space="preserve">cult to obtain because the problem is highly non-linear and small changes in the initial conditions break the </w:t>
+      </w:r>
+      <w:r>
+        <w:rPr>
+          <w:lang w:val="en-US"/>
+        </w:rPr>
+        <w:lastRenderedPageBreak/>
+        <w:t xml:space="preserve">periodicity of the orbits. </w:t>
       </w:r>
       <w:r>
         <w:rPr>
@@ -17425,7 +17884,6 @@
         <w:pStyle w:val="2"/>
       </w:pPr>
       <w:r>
-        <w:lastRenderedPageBreak/>
         <w:t>N-Body Problem</w:t>
       </w:r>
       <w:bookmarkEnd w:id="206"/>
@@ -17758,14 +18216,7 @@
                     <w:rFonts w:ascii="Cambria Math" w:hAnsi="Cambria Math"/>
                     <w:lang w:val="en-US" w:eastAsia="ru-RU"/>
                   </w:rPr>
-                  <m:t xml:space="preserve">      </m:t>
-                </m:r>
-                <m:r>
-                  <w:rPr>
-                    <w:rFonts w:ascii="Cambria Math" w:hAnsi="Cambria Math"/>
-                    <w:lang w:val="en-US" w:eastAsia="ru-RU"/>
-                  </w:rPr>
-                  <m:t xml:space="preserve"> </m:t>
+                  <m:t xml:space="preserve">       </m:t>
                 </m:r>
                 <m:sSub>
                   <m:sSubPr>
@@ -17882,21 +18333,7 @@
                     <w:rFonts w:ascii="Cambria Math" w:hAnsi="Cambria Math"/>
                     <w:lang w:val="en-US" w:eastAsia="ru-RU"/>
                   </w:rPr>
-                  <m:t>for i=1,</m:t>
-                </m:r>
-                <m:r>
-                  <w:rPr>
-                    <w:rFonts w:ascii="Cambria Math" w:hAnsi="Cambria Math"/>
-                    <w:lang w:val="en-US" w:eastAsia="ru-RU"/>
-                  </w:rPr>
-                  <m:t>..n</m:t>
-                </m:r>
-                <m:r>
-                  <w:rPr>
-                    <w:rFonts w:ascii="Cambria Math" w:hAnsi="Cambria Math"/>
-                    <w:lang w:val="en-US" w:eastAsia="ru-RU"/>
-                  </w:rPr>
-                  <m:t xml:space="preserve">   </m:t>
+                  <m:t xml:space="preserve">for i=1,..n   </m:t>
                 </m:r>
               </m:oMath>
             </m:oMathPara>
@@ -18082,42 +18519,6 @@
                             <w:lang w:val="en-US" w:eastAsia="ru-RU"/>
                           </w:rPr>
                           <m:t>1</m:t>
-                        </m:r>
-                      </m:sub>
-                    </m:sSub>
-                    <m:r>
-                      <w:rPr>
-                        <w:rFonts w:ascii="Cambria Math" w:hAnsi="Cambria Math"/>
-                        <w:lang w:val="en-US" w:eastAsia="ru-RU"/>
-                      </w:rPr>
-                      <m:t>+</m:t>
-                    </m:r>
-                    <m:sSub>
-                      <m:sSubPr>
-                        <m:ctrlPr>
-                          <w:rPr>
-                            <w:rFonts w:ascii="Cambria Math" w:hAnsi="Cambria Math"/>
-                            <w:i/>
-                            <w:lang w:val="en-US" w:eastAsia="ru-RU"/>
-                          </w:rPr>
-                        </m:ctrlPr>
-                      </m:sSubPr>
-                      <m:e>
-                        <m:r>
-                          <w:rPr>
-                            <w:rFonts w:ascii="Cambria Math" w:hAnsi="Cambria Math"/>
-                            <w:lang w:val="en-US" w:eastAsia="ru-RU"/>
-                          </w:rPr>
-                          <m:t>m</m:t>
-                        </m:r>
-                      </m:e>
-                      <m:sub>
-                        <m:r>
-                          <w:rPr>
-                            <w:rFonts w:ascii="Cambria Math" w:hAnsi="Cambria Math"/>
-                            <w:lang w:val="en-US" w:eastAsia="ru-RU"/>
-                          </w:rPr>
-                          <m:t>sat</m:t>
                         </m:r>
                       </m:sub>
                     </m:sSub>
@@ -18505,14 +18906,7 @@
                     <w:rFonts w:ascii="Cambria Math" w:hAnsi="Cambria Math"/>
                     <w:lang w:val="en-US" w:eastAsia="ru-RU"/>
                   </w:rPr>
-                  <m:t xml:space="preserve">      </m:t>
-                </m:r>
-                <m:r>
-                  <w:rPr>
-                    <w:rFonts w:ascii="Cambria Math" w:hAnsi="Cambria Math"/>
-                    <w:lang w:val="en-US" w:eastAsia="ru-RU"/>
-                  </w:rPr>
-                  <m:t xml:space="preserve"> </m:t>
+                  <m:t xml:space="preserve">       </m:t>
                 </m:r>
               </m:oMath>
             </m:oMathPara>
@@ -18552,20 +18946,26 @@
         <w:rPr>
           <w:lang w:val="en-US" w:eastAsia="ru-RU"/>
         </w:rPr>
-        <w:t>The first term in this equation is the two-body acceleration of the Earth acting on a satellite. The second term is divided into two terms – direct and indirect effects. Direct represents the influence of the body on a satellite, whereas indirect represents the influence of the primary body on that body. Altogether, the second term of this equation of motion represents perturbation or the additional force beyond the simple two-body motion. [1]</w:t>
-      </w:r>
-    </w:p>
-    <w:p>
-      <w:pPr>
-        <w:rPr>
-          <w:lang w:val="en-US" w:eastAsia="ru-RU"/>
-        </w:rPr>
-      </w:pPr>
+        <w:t xml:space="preserve">The first term in this equation is the two-body acceleration of the Earth acting on a satellite. The second term is divided into two terms – direct and indirect effects. </w:t>
+      </w:r>
       <w:r>
         <w:rPr>
           <w:lang w:val="en-US" w:eastAsia="ru-RU"/>
         </w:rPr>
         <w:lastRenderedPageBreak/>
+        <w:t>Direct represents the influence of the body on a satellite, whereas indirect represents the influence of the primary body on that body. Altogether, the second term of this equation of motion represents perturbation or the additional force beyond the simple two-body motion. [1]</w:t>
+      </w:r>
+    </w:p>
+    <w:p>
+      <w:pPr>
+        <w:rPr>
+          <w:lang w:val="en-US" w:eastAsia="ru-RU"/>
+        </w:rPr>
+      </w:pPr>
+      <w:r>
+        <w:rPr>
+          <w:lang w:val="en-US" w:eastAsia="ru-RU"/>
+        </w:rPr>
         <w:t xml:space="preserve">Unlike CR3BP, there is no assumption about the bodies revolving in circular orbits here. Also, other bodies that have non-negligible influence on the motion of a spacecraft are included. That makes such gravitational force model much more realistic. </w:t>
       </w:r>
     </w:p>
@@ -18703,17 +19103,7 @@
                     <w:rFonts w:ascii="Cambria Math" w:hAnsi="Cambria Math"/>
                     <w:lang w:val="en-US" w:eastAsia="ru-RU"/>
                   </w:rPr>
-                  <m:t xml:space="preserve">r,v </m:t>
-                </m:r>
-                <m:r>
-                  <m:rPr>
-                    <m:sty m:val="bi"/>
-                  </m:rPr>
-                  <w:rPr>
-                    <w:rFonts w:ascii="Cambria Math" w:hAnsi="Cambria Math"/>
-                    <w:lang w:val="en-US" w:eastAsia="ru-RU"/>
-                  </w:rPr>
-                  <m:t>)</m:t>
+                  <m:t>r,v )</m:t>
                 </m:r>
                 <m:r>
                   <w:rPr>
@@ -18737,14 +19127,7 @@
                     <w:rFonts w:ascii="Cambria Math" w:hAnsi="Cambria Math"/>
                     <w:lang w:val="en-US" w:eastAsia="ru-RU"/>
                   </w:rPr>
-                  <m:t xml:space="preserve">   </m:t>
-                </m:r>
-                <m:r>
-                  <w:rPr>
-                    <w:rFonts w:ascii="Cambria Math" w:hAnsi="Cambria Math"/>
-                    <w:lang w:val="en-US" w:eastAsia="ru-RU"/>
-                  </w:rPr>
-                  <m:t xml:space="preserve"> </m:t>
+                  <m:t xml:space="preserve">    </m:t>
                 </m:r>
               </m:oMath>
             </m:oMathPara>
@@ -19487,7 +19870,7 @@
         <w:rPr>
           <w:lang w:val="en-US"/>
         </w:rPr>
-        <w:t xml:space="preserve">The L2 libration point is  </w:t>
+        <w:t xml:space="preserve">The L2 libration point is </w:t>
       </w:r>
       <w:r>
         <w:rPr>
@@ -19511,7 +19894,13 @@
         <w:rPr>
           <w:lang w:val="en-US"/>
         </w:rPr>
-        <w:t xml:space="preserve"> in the the Sun</w:t>
+        <w:t xml:space="preserve"> in the </w:t>
+      </w:r>
+      <w:r>
+        <w:rPr>
+          <w:lang w:val="en-US"/>
+        </w:rPr>
+        <w:t>Sun</w:t>
       </w:r>
       <w:r>
         <w:rPr>
@@ -21313,42 +21702,6 @@
                         <w:rFonts w:ascii="Cambria Math" w:hAnsi="Cambria Math"/>
                         <w:lang w:val="en-US" w:eastAsia="ru-RU"/>
                       </w:rPr>
-                      <m:t>+</m:t>
-                    </m:r>
-                    <m:sSub>
-                      <m:sSubPr>
-                        <m:ctrlPr>
-                          <w:rPr>
-                            <w:rFonts w:ascii="Cambria Math" w:hAnsi="Cambria Math"/>
-                            <w:i/>
-                            <w:lang w:val="en-US" w:eastAsia="ru-RU"/>
-                          </w:rPr>
-                        </m:ctrlPr>
-                      </m:sSubPr>
-                      <m:e>
-                        <m:r>
-                          <w:rPr>
-                            <w:rFonts w:ascii="Cambria Math" w:hAnsi="Cambria Math"/>
-                            <w:lang w:val="en-US" w:eastAsia="ru-RU"/>
-                          </w:rPr>
-                          <m:t>m</m:t>
-                        </m:r>
-                      </m:e>
-                      <m:sub>
-                        <m:r>
-                          <w:rPr>
-                            <w:rFonts w:ascii="Cambria Math" w:hAnsi="Cambria Math"/>
-                            <w:lang w:val="en-US" w:eastAsia="ru-RU"/>
-                          </w:rPr>
-                          <m:t>sat</m:t>
-                        </m:r>
-                      </m:sub>
-                    </m:sSub>
-                    <m:r>
-                      <w:rPr>
-                        <w:rFonts w:ascii="Cambria Math" w:hAnsi="Cambria Math"/>
-                        <w:lang w:val="en-US" w:eastAsia="ru-RU"/>
-                      </w:rPr>
                       <m:t>)</m:t>
                     </m:r>
                     <m:sSub>
@@ -21383,17 +21736,7 @@
                             <w:rFonts w:ascii="Cambria Math" w:hAnsi="Cambria Math"/>
                             <w:lang w:val="en-US" w:eastAsia="ru-RU"/>
                           </w:rPr>
-                          <m:t xml:space="preserve">E </m:t>
-                        </m:r>
-                        <m:r>
-                          <m:rPr>
-                            <m:sty m:val="bi"/>
-                          </m:rPr>
-                          <w:rPr>
-                            <w:rFonts w:ascii="Cambria Math" w:hAnsi="Cambria Math"/>
-                            <w:lang w:val="en-US" w:eastAsia="ru-RU"/>
-                          </w:rPr>
-                          <m:t>sat</m:t>
+                          <m:t>E sat</m:t>
                         </m:r>
                       </m:sub>
                     </m:sSub>
@@ -21656,17 +21999,7 @@
                                     <w:rFonts w:ascii="Cambria Math" w:hAnsi="Cambria Math"/>
                                     <w:lang w:val="en-US" w:eastAsia="ru-RU"/>
                                   </w:rPr>
-                                  <m:t xml:space="preserve">E </m:t>
-                                </m:r>
-                                <m:r>
-                                  <m:rPr>
-                                    <m:sty m:val="bi"/>
-                                  </m:rPr>
-                                  <w:rPr>
-                                    <w:rFonts w:ascii="Cambria Math" w:hAnsi="Cambria Math"/>
-                                    <w:lang w:val="en-US" w:eastAsia="ru-RU"/>
-                                  </w:rPr>
-                                  <m:t>j</m:t>
+                                  <m:t>E j</m:t>
                                 </m:r>
                               </m:sub>
                             </m:sSub>
@@ -21728,14 +22061,7 @@
                     <w:rFonts w:ascii="Cambria Math" w:hAnsi="Cambria Math"/>
                     <w:lang w:val="en-US" w:eastAsia="ru-RU"/>
                   </w:rPr>
-                  <m:t xml:space="preserve">      </m:t>
-                </m:r>
-                <m:r>
-                  <w:rPr>
-                    <w:rFonts w:ascii="Cambria Math" w:hAnsi="Cambria Math"/>
-                    <w:lang w:val="en-US" w:eastAsia="ru-RU"/>
-                  </w:rPr>
-                  <m:t xml:space="preserve"> </m:t>
+                  <m:t xml:space="preserve">       </m:t>
                 </m:r>
               </m:oMath>
             </m:oMathPara>
@@ -22631,14 +22957,7 @@
             <w:rFonts w:ascii="Cambria Math" w:hAnsi="Cambria Math"/>
             <w:lang w:val="en-US"/>
           </w:rPr>
-          <m:t>P</m:t>
-        </m:r>
-        <m:r>
-          <w:rPr>
-            <w:rFonts w:ascii="Cambria Math" w:hAnsi="Cambria Math"/>
-            <w:lang w:val="en-US"/>
-          </w:rPr>
-          <m:t xml:space="preserve"> = 4.56*</m:t>
+          <m:t>P = 4.56*</m:t>
         </m:r>
         <m:sSup>
           <m:sSupPr>
@@ -23393,35 +23712,7 @@
             <w:rFonts w:ascii="Cambria Math" w:hAnsi="Cambria Math"/>
             <w:lang w:val="en-US"/>
           </w:rPr>
-          <m:t>(1-</m:t>
-        </m:r>
-        <m:r>
-          <w:rPr>
-            <w:rFonts w:ascii="Cambria Math" w:hAnsi="Cambria Math"/>
-            <w:lang w:val="en-US"/>
-          </w:rPr>
-          <m:t>ε</m:t>
-        </m:r>
-        <m:r>
-          <w:rPr>
-            <w:rFonts w:ascii="Cambria Math" w:hAnsi="Cambria Math"/>
-            <w:lang w:val="en-US"/>
-          </w:rPr>
-          <m:t>)*</m:t>
-        </m:r>
-        <m:r>
-          <w:rPr>
-            <w:rFonts w:ascii="Cambria Math" w:hAnsi="Cambria Math"/>
-            <w:lang w:val="en-US"/>
-          </w:rPr>
-          <m:t>∆</m:t>
-        </m:r>
-        <m:r>
-          <w:rPr>
-            <w:rFonts w:ascii="Cambria Math" w:hAnsi="Cambria Math"/>
-            <w:lang w:val="en-US"/>
-          </w:rPr>
-          <m:t>E</m:t>
+          <m:t>(1-ε)*∆E</m:t>
         </m:r>
       </m:oMath>
       <w:r>
@@ -23694,19 +23985,7 @@
                         <w:szCs w:val="36"/>
                         <w:lang w:val="en-US"/>
                       </w:rPr>
-                      <m:t>+ 2ε</m:t>
-                    </m:r>
-                    <m:r>
-                      <m:rPr>
-                        <m:sty m:val="p"/>
-                      </m:rPr>
-                      <w:rPr>
-                        <w:rFonts w:ascii="Cambria Math" w:hAnsi="Cambria Math"/>
-                        <w:sz w:val="36"/>
-                        <w:szCs w:val="36"/>
-                        <w:lang w:val="en-US"/>
-                      </w:rPr>
-                      <m:t>cos</m:t>
+                      <m:t>+ 2εcos</m:t>
                     </m:r>
                   </m:fName>
                   <m:e>
@@ -23740,19 +24019,7 @@
                     <w:szCs w:val="36"/>
                     <w:lang w:val="en-US"/>
                   </w:rPr>
-                  <m:t>n</m:t>
-                </m:r>
-                <m:r>
-                  <m:rPr>
-                    <m:sty m:val="bi"/>
-                  </m:rPr>
-                  <w:rPr>
-                    <w:rFonts w:ascii="Cambria Math" w:hAnsi="Cambria Math"/>
-                    <w:sz w:val="36"/>
-                    <w:szCs w:val="36"/>
-                    <w:lang w:val="en-US"/>
-                  </w:rPr>
-                  <m:t>]</m:t>
+                  <m:t>n]</m:t>
                 </m:r>
               </m:oMath>
             </m:oMathPara>
@@ -26170,7 +26437,31 @@
         <w:rPr>
           <w:lang w:val="en-US"/>
         </w:rPr>
-        <w:t>which is perpendicular to the x-z plane. The solution will also be symmetric with respect to that plane. Therefore if another perpendicular crossing can be found such that</w:t>
+        <w:t>which</w:t>
+      </w:r>
+      <w:r>
+        <w:rPr>
+          <w:lang w:val="en-US"/>
+        </w:rPr>
+        <w:t xml:space="preserve"> means that orbit must cross the x-z plane orthogonally. </w:t>
+      </w:r>
+      <w:r>
+        <w:rPr>
+          <w:lang w:val="en-US"/>
+        </w:rPr>
+        <w:t xml:space="preserve">The solution will be symmetric with respect to that plane. Therefore if another </w:t>
+      </w:r>
+      <w:r>
+        <w:rPr>
+          <w:lang w:val="en-US"/>
+        </w:rPr>
+        <w:t xml:space="preserve">orthogonal </w:t>
+      </w:r>
+      <w:r>
+        <w:rPr>
+          <w:lang w:val="en-US"/>
+        </w:rPr>
+        <w:t>crossing can be found such that</w:t>
       </w:r>
     </w:p>
     <w:tbl>
@@ -26514,7 +26805,19 @@
         <w:rPr>
           <w:lang w:val="en-US"/>
         </w:rPr>
-        <w:t xml:space="preserve"> directions are zero, then the orbit will be periodic with period </w:t>
+        <w:t xml:space="preserve"> directions are zero, then the orbit will be periodic with period</w:t>
+      </w:r>
+      <w:r>
+        <w:rPr>
+          <w:lang w:val="en-US"/>
+        </w:rPr>
+        <w:t xml:space="preserve"> </w:t>
+      </w:r>
+      <w:r>
+        <w:rPr>
+          <w:lang w:val="en-US"/>
+        </w:rPr>
+        <w:t xml:space="preserve"> </w:t>
       </w:r>
       <m:oMath>
         <m:r>
@@ -27421,6 +27724,26 @@
     </w:p>
     <w:p>
       <w:pPr>
+        <w:rPr>
+          <w:lang w:val="en-US"/>
+        </w:rPr>
+      </w:pPr>
+      <w:r>
+        <w:rPr>
+          <w:lang w:val="en-US"/>
+        </w:rPr>
+        <w:t>Important to note, that the station-keeping costs in terms of deltaV can be prohibitively high if the orbit was calculated with the model that does not represent the actual dynamics, i.e. if relevant perturbative accelerations such as Solar Radiation Pressure and celestial bodies’ gravitational effects are not included in the force model. [25]</w:t>
+      </w:r>
+    </w:p>
+    <w:p>
+      <w:pPr>
+        <w:rPr>
+          <w:lang w:val="en-US"/>
+        </w:rPr>
+      </w:pPr>
+    </w:p>
+    <w:p>
+      <w:pPr>
         <w:pStyle w:val="2"/>
       </w:pPr>
       <w:bookmarkStart w:id="224" w:name="_Toc468651509"/>
@@ -27634,6 +27957,7 @@
           <w:szCs w:val="28"/>
           <w:lang w:val="en-US"/>
         </w:rPr>
+        <w:lastRenderedPageBreak/>
         <w:t>Single-step Runge-Kutta methods</w:t>
       </w:r>
       <w:r>
@@ -27807,7 +28131,6 @@
           <w:szCs w:val="28"/>
           <w:lang w:val="en-US"/>
         </w:rPr>
-        <w:lastRenderedPageBreak/>
         <w:t>Detailed discussion about numerical integration methods can be a topic for the whole work as there is variety of developed numerical integration methods and studying them in details is beyond the scope of this work.  To delve deeper into</w:t>
       </w:r>
       <w:r>
@@ -28224,6 +28547,7 @@
           <w:szCs w:val="28"/>
           <w:lang w:val="en-US"/>
         </w:rPr>
+        <w:lastRenderedPageBreak/>
         <w:t>The m</w:t>
       </w:r>
       <w:r>
@@ -28315,7 +28639,6 @@
           <w:szCs w:val="28"/>
           <w:lang w:val="en-US"/>
         </w:rPr>
-        <w:lastRenderedPageBreak/>
         <w:t xml:space="preserve"> </w:t>
       </w:r>
     </w:p>
@@ -28681,14 +29004,14 @@
           <w:szCs w:val="28"/>
           <w:lang w:val="en-US"/>
         </w:rPr>
-        <w:t>Runge-Kutta is an often used type of single-step integrators. Such methods combine the state at one time with the rates at several different times based on the single initial state at time tzero. The rates are obtained from the equations of motion and allow to determine the state at</w:t>
+        <w:t>Runge-Kutta is an often used type of single-step integrators. Such methods combine the state at one time with the rates at several different times based on the single initial state at time tzero. The rates are obtained from the equations of motion and</w:t>
       </w:r>
       <w:r>
         <w:rPr>
           <w:szCs w:val="28"/>
           <w:lang w:val="en-US"/>
         </w:rPr>
-        <w:t xml:space="preserve"> t+h</w:t>
+        <w:t xml:space="preserve"> allow to determine the state at the next point.</w:t>
       </w:r>
       <w:commentRangeStart w:id="227"/>
       <w:r>
@@ -28718,6 +29041,7 @@
           <w:szCs w:val="28"/>
           <w:lang w:val="en-US"/>
         </w:rPr>
+        <w:lastRenderedPageBreak/>
         <w:t xml:space="preserve">For satellite </w:t>
       </w:r>
       <w:r>
@@ -28804,7 +29128,6 @@
           <w:szCs w:val="28"/>
           <w:lang w:val="en-US"/>
         </w:rPr>
-        <w:lastRenderedPageBreak/>
         <w:t>Below is the example of classical fourth-order RK method, where the weighted mean is calculated: [1]</w:t>
       </w:r>
     </w:p>
@@ -29015,6 +29338,7 @@
           <w:szCs w:val="28"/>
           <w:lang w:eastAsia="ru-RU"/>
         </w:rPr>
+        <w:lastRenderedPageBreak/>
         <w:drawing>
           <wp:inline distT="0" distB="0" distL="0" distR="0">
             <wp:extent cx="5940425" cy="2443000"/>
@@ -29112,7 +29436,6 @@
           <w:szCs w:val="28"/>
           <w:lang w:val="en-US"/>
         </w:rPr>
-        <w:lastRenderedPageBreak/>
         <w:t>There are other forms of this basic method of higher order, for instance fifth, eighth, twelfth and others. The general formula for methods is presented below: [1]</w:t>
       </w:r>
     </w:p>
@@ -29203,7 +29526,15 @@
           <w:szCs w:val="28"/>
           <w:lang w:val="en-US"/>
         </w:rPr>
-        <w:t>In the example above, the number of evaluations is equal to the order of local truncation error, but this is not generally the case. [5] Butcher [ref] has shown that one additional evaluation is required for methods of orders 5 and 6, two for order 7, 3 for 8 and upwards. Those rules are known as Butcher barriers.</w:t>
+        <w:t xml:space="preserve">In the example above, the number of evaluations is equal to the order of local truncation error, but this is not generally the case. [5] Butcher [ref] has shown that one additional evaluation is required for methods of orders 5 and 6, two for </w:t>
+      </w:r>
+      <w:r>
+        <w:rPr>
+          <w:szCs w:val="28"/>
+          <w:lang w:val="en-US"/>
+        </w:rPr>
+        <w:lastRenderedPageBreak/>
+        <w:t>order 7, 3 for 8 and upwards. Those rules are known as Butcher barriers.</w:t>
       </w:r>
       <w:r>
         <w:rPr>
@@ -29370,7 +29701,6 @@
         <w:rPr>
           <w:lang w:val="en-US" w:eastAsia="ru-RU"/>
         </w:rPr>
-        <w:lastRenderedPageBreak/>
         <w:t>As</w:t>
       </w:r>
       <w:r>
@@ -29649,6 +29979,7 @@
           <w:noProof/>
           <w:lang w:eastAsia="ru-RU"/>
         </w:rPr>
+        <w:lastRenderedPageBreak/>
         <w:drawing>
           <wp:inline distT="0" distB="0" distL="0" distR="0">
             <wp:extent cx="3314700" cy="638175"/>
@@ -29949,7 +30280,6 @@
           <w:noProof/>
           <w:lang w:eastAsia="ru-RU"/>
         </w:rPr>
-        <w:lastRenderedPageBreak/>
         <w:drawing>
           <wp:inline distT="0" distB="0" distL="0" distR="0">
             <wp:extent cx="1800225" cy="390525"/>
@@ -30197,6 +30527,7 @@
           <w:noProof/>
           <w:lang w:eastAsia="ru-RU"/>
         </w:rPr>
+        <w:lastRenderedPageBreak/>
         <w:drawing>
           <wp:inline distT="0" distB="0" distL="0" distR="0">
             <wp:extent cx="2028825" cy="485775"/>
@@ -30586,14 +30917,7 @@
         <w:rPr>
           <w:lang w:val="en-US" w:eastAsia="ru-RU"/>
         </w:rPr>
-        <w:t xml:space="preserve">astrodynamical problems. Embedded pairs methods of Runge-Kutta methods of orders p and p+1 with a local error </w:t>
-      </w:r>
-      <w:r>
-        <w:rPr>
-          <w:lang w:val="en-US" w:eastAsia="ru-RU"/>
-        </w:rPr>
-        <w:lastRenderedPageBreak/>
-        <w:t>estimation as a difference between the higher and lower order solution are of great use. A</w:t>
+        <w:t>astrodynamical problems. Embedded pairs methods of Runge-Kutta methods of orders p and p+1 with a local error estimation as a difference between the higher and lower order solution are of great use. A</w:t>
       </w:r>
       <w:r>
         <w:rPr>
@@ -30866,6 +31190,7 @@
         <w:rPr>
           <w:lang w:val="en-US" w:eastAsia="ru-RU"/>
         </w:rPr>
+        <w:lastRenderedPageBreak/>
         <w:t>Methods of comparison</w:t>
       </w:r>
     </w:p>
@@ -31114,14 +31439,7 @@
         <w:rPr>
           <w:lang w:val="en-US" w:eastAsia="ru-RU"/>
         </w:rPr>
-        <w:t xml:space="preserve"> these are often used in </w:t>
-      </w:r>
-      <w:r>
-        <w:rPr>
-          <w:lang w:val="en-US" w:eastAsia="ru-RU"/>
-        </w:rPr>
-        <w:lastRenderedPageBreak/>
-        <w:t>astrodynamics for checking the integrator accuracy</w:t>
+        <w:t xml:space="preserve"> these are often used in astrodynamics for checking the integrator accuracy</w:t>
       </w:r>
       <w:r>
         <w:rPr>
@@ -31221,8 +31539,8 @@
         </w:rPr>
         <w:drawing>
           <wp:inline distT="0" distB="0" distL="0" distR="0">
-            <wp:extent cx="5940425" cy="3305036"/>
-            <wp:effectExtent l="19050" t="0" r="3175" b="0"/>
+            <wp:extent cx="5293696" cy="2945219"/>
+            <wp:effectExtent l="19050" t="0" r="2204" b="0"/>
             <wp:docPr id="91" name="Рисунок 20"/>
             <wp:cNvGraphicFramePr>
               <a:graphicFrameLocks xmlns:a="http://schemas.openxmlformats.org/drawingml/2006/main" noChangeAspect="1"/>
@@ -31246,7 +31564,7 @@
                   <pic:spPr bwMode="auto">
                     <a:xfrm>
                       <a:off x="0" y="0"/>
-                      <a:ext cx="5940425" cy="3305036"/>
+                      <a:ext cx="5291723" cy="2944121"/>
                     </a:xfrm>
                     <a:prstGeom prst="rect">
                       <a:avLst/>
@@ -31276,6 +31594,7 @@
         <w:rPr>
           <w:lang w:val="en-US" w:eastAsia="ru-RU"/>
         </w:rPr>
+        <w:lastRenderedPageBreak/>
         <w:t>table</w:t>
       </w:r>
     </w:p>
@@ -31476,14 +31795,7 @@
               <w:rPr>
                 <w:lang w:val="en-US" w:eastAsia="ru-RU"/>
               </w:rPr>
-              <w:t xml:space="preserve">Prince-Dormand pair PD5(4)7M. This Single-step embedded explicit Runge-Kutta method of orders 4 and 5 with </w:t>
-            </w:r>
-            <w:r>
-              <w:rPr>
-                <w:lang w:val="en-US" w:eastAsia="ru-RU"/>
-              </w:rPr>
-              <w:lastRenderedPageBreak/>
-              <w:t>error control and step-size adaptation.</w:t>
+              <w:t>Prince-Dormand pair PD5(4)7M. This Single-step embedded explicit Runge-Kutta method of orders 4 and 5 with error control and step-size adaptation.</w:t>
             </w:r>
             <w:r>
               <w:rPr>
@@ -31509,7 +31821,6 @@
               <w:rPr>
                 <w:lang w:val="en-US" w:eastAsia="ru-RU"/>
               </w:rPr>
-              <w:lastRenderedPageBreak/>
               <w:t>ode113</w:t>
             </w:r>
           </w:p>
@@ -31613,9 +31924,15 @@
             </w:pPr>
             <w:r>
               <w:rPr>
+                <w:lang w:val="de-DE" w:eastAsia="ru-RU"/>
+              </w:rPr>
+              <w:t xml:space="preserve">Runge-Kutta-Verner 9(8)16M method. </w:t>
+            </w:r>
+            <w:r>
+              <w:rPr>
                 <w:lang w:val="en-US" w:eastAsia="ru-RU"/>
               </w:rPr>
-              <w:t xml:space="preserve">Runge-Kutta-Verner 9(8)16M method. Single-step </w:t>
+              <w:t xml:space="preserve">Single-step </w:t>
             </w:r>
             <w:r>
               <w:rPr>
@@ -31627,7 +31944,14 @@
               <w:rPr>
                 <w:lang w:val="en-US" w:eastAsia="ru-RU"/>
               </w:rPr>
-              <w:t>xplicit embedded Runge-Kutta method with coefficients derived by Verner (can be found in his publications). 16 function evaluations per step. Error control and consecutive step-size adaptation are implemented along with the event-handling required for maneuvers calculation.</w:t>
+              <w:t xml:space="preserve">xplicit embedded Runge-Kutta method with coefficients derived by Verner (can be found in his publications). 16 function evaluations per step. Error control and consecutive step-size adaptation are implemented along with the event-handling required for maneuvers </w:t>
+            </w:r>
+            <w:r>
+              <w:rPr>
+                <w:lang w:val="en-US" w:eastAsia="ru-RU"/>
+              </w:rPr>
+              <w:lastRenderedPageBreak/>
+              <w:t>calculation.</w:t>
             </w:r>
           </w:p>
           <w:p>
@@ -31654,6 +31978,7 @@
               <w:rPr>
                 <w:lang w:val="en-US" w:eastAsia="ru-RU"/>
               </w:rPr>
+              <w:lastRenderedPageBreak/>
               <w:t>Embedded Runge-Kutta-Verner 89</w:t>
             </w:r>
           </w:p>
@@ -31721,14 +32046,20 @@
           <w:p>
             <w:pPr>
               <w:rPr>
+                <w:lang w:eastAsia="ru-RU"/>
+              </w:rPr>
+            </w:pPr>
+            <w:r>
+              <w:rPr>
                 <w:lang w:val="en-US" w:eastAsia="ru-RU"/>
               </w:rPr>
-            </w:pPr>
-            <w:r>
-              <w:rPr>
-                <w:lang w:val="en-US" w:eastAsia="ru-RU"/>
-              </w:rPr>
-              <w:t>Prince-Dormand 78</w:t>
+              <w:t xml:space="preserve">Prince-Dormand </w:t>
+            </w:r>
+            <w:r>
+              <w:rPr>
+                <w:lang w:eastAsia="ru-RU"/>
+              </w:rPr>
+              <w:t>87</w:t>
             </w:r>
           </w:p>
         </w:tc>
@@ -31776,108 +32107,6 @@
           </w:p>
         </w:tc>
       </w:tr>
-      <w:tr>
-        <w:tc>
-          <w:tcPr>
-            <w:tcW w:w="3190" w:type="dxa"/>
-          </w:tcPr>
-          <w:p>
-            <w:pPr>
-              <w:rPr>
-                <w:lang w:val="en-US" w:eastAsia="ru-RU"/>
-              </w:rPr>
-            </w:pPr>
-            <w:r>
-              <w:rPr>
-                <w:lang w:val="en-US" w:eastAsia="ru-RU"/>
-              </w:rPr>
-              <w:t>Adams-Bashforth-Moulton PECE</w:t>
-            </w:r>
-          </w:p>
-        </w:tc>
-        <w:tc>
-          <w:tcPr>
-            <w:tcW w:w="1738" w:type="dxa"/>
-          </w:tcPr>
-          <w:p>
-            <w:pPr>
-              <w:rPr>
-                <w:lang w:val="en-US" w:eastAsia="ru-RU"/>
-              </w:rPr>
-            </w:pPr>
-          </w:p>
-        </w:tc>
-        <w:tc>
-          <w:tcPr>
-            <w:tcW w:w="4643" w:type="dxa"/>
-          </w:tcPr>
-          <w:p>
-            <w:pPr>
-              <w:rPr>
-                <w:lang w:val="en-US" w:eastAsia="ru-RU"/>
-              </w:rPr>
-            </w:pPr>
-            <w:r>
-              <w:rPr>
-                <w:lang w:val="en-US" w:eastAsia="ru-RU"/>
-              </w:rPr>
-              <w:t>Multistep Adams-Bashforth-Moulton Predictor-Corrector method of 8</w:t>
-            </w:r>
-            <w:r>
-              <w:rPr>
-                <w:vertAlign w:val="superscript"/>
-                <w:lang w:val="en-US" w:eastAsia="ru-RU"/>
-              </w:rPr>
-              <w:t>th</w:t>
-            </w:r>
-            <w:r>
-              <w:rPr>
-                <w:lang w:val="en-US" w:eastAsia="ru-RU"/>
-              </w:rPr>
-              <w:t xml:space="preserve"> order. This method doesn’t include </w:t>
-            </w:r>
-            <w:r>
-              <w:rPr>
-                <w:lang w:val="en-US" w:eastAsia="ru-RU"/>
-              </w:rPr>
-              <w:lastRenderedPageBreak/>
-              <w:t xml:space="preserve">error checking and step-size variation and to some extent is a greatly simplified version of Matlab </w:t>
-            </w:r>
-            <w:r>
-              <w:rPr>
-                <w:i/>
-                <w:lang w:val="en-US" w:eastAsia="ru-RU"/>
-              </w:rPr>
-              <w:t>ode113</w:t>
-            </w:r>
-            <w:r>
-              <w:rPr>
-                <w:lang w:val="en-US" w:eastAsia="ru-RU"/>
-              </w:rPr>
-              <w:t>.</w:t>
-            </w:r>
-            <w:r>
-              <w:rPr>
-                <w:rStyle w:val="a8"/>
-              </w:rPr>
-              <w:commentReference w:id="236"/>
-            </w:r>
-            <w:r>
-              <w:rPr>
-                <w:lang w:val="en-US" w:eastAsia="ru-RU"/>
-              </w:rPr>
-              <w:t xml:space="preserve"> Event handling is implemented</w:t>
-            </w:r>
-          </w:p>
-          <w:p>
-            <w:pPr>
-              <w:rPr>
-                <w:lang w:val="en-US" w:eastAsia="ru-RU"/>
-              </w:rPr>
-            </w:pPr>
-          </w:p>
-        </w:tc>
-      </w:tr>
     </w:tbl>
     <w:p>
       <w:pPr>
@@ -31910,32 +32139,32 @@
       <w:pPr>
         <w:pStyle w:val="1"/>
       </w:pPr>
-      <w:bookmarkStart w:id="237" w:name="_Toc468651511"/>
+      <w:bookmarkStart w:id="236" w:name="_Toc468651511"/>
       <w:r>
         <w:lastRenderedPageBreak/>
         <w:t>SIMULATION AND TESTS</w:t>
       </w:r>
+      <w:bookmarkEnd w:id="236"/>
+    </w:p>
+    <w:p>
+      <w:pPr>
+        <w:pStyle w:val="2"/>
+      </w:pPr>
+      <w:bookmarkStart w:id="237" w:name="_Toc468651512"/>
+      <w:r>
+        <w:t>Simulation</w:t>
+      </w:r>
       <w:bookmarkEnd w:id="237"/>
     </w:p>
     <w:p>
       <w:pPr>
-        <w:pStyle w:val="2"/>
-      </w:pPr>
-      <w:bookmarkStart w:id="238" w:name="_Toc468651512"/>
-      <w:r>
-        <w:t>Simulation</w:t>
+        <w:pStyle w:val="3"/>
+      </w:pPr>
+      <w:bookmarkStart w:id="238" w:name="_Toc468651513"/>
+      <w:r>
+        <w:t>Orbit Propagation</w:t>
       </w:r>
       <w:bookmarkEnd w:id="238"/>
-    </w:p>
-    <w:p>
-      <w:pPr>
-        <w:pStyle w:val="3"/>
-      </w:pPr>
-      <w:bookmarkStart w:id="239" w:name="_Toc468651513"/>
-      <w:r>
-        <w:t>Orbit Propagation</w:t>
-      </w:r>
-      <w:bookmarkEnd w:id="239"/>
     </w:p>
     <w:p>
       <w:pPr>
@@ -31948,28 +32177,84 @@
           <w:lang w:val="en-US"/>
         </w:rPr>
       </w:pPr>
-      <w:commentRangeStart w:id="240"/>
-      <w:commentRangeStart w:id="241"/>
+      <w:commentRangeStart w:id="239"/>
       <w:r>
         <w:rPr>
           <w:lang w:val="en-US"/>
         </w:rPr>
         <w:t>Description of orbit propagation (half a page)</w:t>
       </w:r>
-      <w:commentRangeEnd w:id="240"/>
+      <w:commentRangeEnd w:id="239"/>
       <w:r>
         <w:rPr>
           <w:rStyle w:val="a8"/>
         </w:rPr>
-        <w:commentReference w:id="240"/>
-      </w:r>
-      <w:commentRangeEnd w:id="241"/>
-      <w:r>
-        <w:rPr>
-          <w:rStyle w:val="a8"/>
-        </w:rPr>
-        <w:commentReference w:id="241"/>
-      </w:r>
+        <w:commentReference w:id="239"/>
+      </w:r>
+    </w:p>
+    <w:p>
+      <w:pPr>
+        <w:pStyle w:val="a9"/>
+        <w:numPr>
+          <w:ilvl w:val="0"/>
+          <w:numId w:val="15"/>
+        </w:numPr>
+        <w:rPr>
+          <w:lang w:val="en-GB"/>
+        </w:rPr>
+      </w:pPr>
+      <w:r>
+        <w:rPr>
+          <w:lang w:val="en-GB"/>
+        </w:rPr>
+        <w:t xml:space="preserve">It needs an introduction before jumping on the force model. Maybe you can outline what will be covered in the orbit propagation section. </w:t>
+      </w:r>
+    </w:p>
+    <w:p>
+      <w:pPr>
+        <w:rPr>
+          <w:lang w:val="en-GB"/>
+        </w:rPr>
+      </w:pPr>
+    </w:p>
+    <w:p>
+      <w:pPr>
+        <w:rPr>
+          <w:lang w:val="en-US"/>
+        </w:rPr>
+      </w:pPr>
+      <w:r>
+        <w:rPr>
+          <w:lang w:val="en-US"/>
+        </w:rPr>
+        <w:t>Before proceeding with the simulation itself, utilized force models will be shown and the maneuvers calculation procedure will be explained.</w:t>
+      </w:r>
+    </w:p>
+    <w:p>
+      <w:pPr>
+        <w:rPr>
+          <w:lang w:val="en-US"/>
+        </w:rPr>
+      </w:pPr>
+      <w:r>
+        <w:rPr>
+          <w:lang w:val="en-US"/>
+        </w:rPr>
+        <w:t>Important to note, that the initial conditions to start the Halo orbit are provided by ISTA. Therefore the simulation considered here does not involve the LEOP and the</w:t>
+      </w:r>
+      <w:r>
+        <w:rPr>
+          <w:lang w:val="en-US"/>
+        </w:rPr>
+        <w:t xml:space="preserve"> transfer to L2 mission phases. In [11] the orbit complying with mission requirements was found.  Transfer to libration points and calculating Halo orbits of different sizes is outside the scope of the thesis, however relevant information can be found in [25], [Farquhar] and [26].</w:t>
+      </w:r>
+    </w:p>
+    <w:p>
+      <w:pPr>
+        <w:rPr>
+          <w:lang w:val="en-US"/>
+        </w:rPr>
+      </w:pPr>
     </w:p>
     <w:p>
       <w:pPr>
@@ -31993,7 +32278,7 @@
           <w:numId w:val="15"/>
         </w:numPr>
         <w:rPr>
-          <w:lang w:eastAsia="ru-RU"/>
+          <w:lang w:val="en-US" w:eastAsia="ru-RU"/>
         </w:rPr>
       </w:pPr>
       <w:r>
@@ -32212,6 +32497,8 @@
     <w:p>
       <w:pPr>
         <w:rPr>
+          <w:rFonts w:eastAsiaTheme="minorEastAsia"/>
+          <w:b/>
           <w:lang w:val="en-US" w:eastAsia="ru-RU"/>
         </w:rPr>
       </w:pPr>
@@ -32966,6 +33253,7 @@
           <w:b/>
           <w:lang w:val="en-US" w:eastAsia="ru-RU"/>
         </w:rPr>
+        <w:lastRenderedPageBreak/>
         <w:t xml:space="preserve">Second </w:t>
       </w:r>
       <w:r>
@@ -34397,14 +34685,7 @@
                           <w:rFonts w:ascii="Cambria Math" w:hAnsi="Cambria Math"/>
                           <w:lang w:val="en-US" w:eastAsia="ru-RU"/>
                         </w:rPr>
-                        <m:t>s</m:t>
-                      </m:r>
-                      <m:r>
-                        <w:rPr>
-                          <w:rFonts w:ascii="Cambria Math" w:hAnsi="Cambria Math"/>
-                          <w:lang w:val="en-US" w:eastAsia="ru-RU"/>
-                        </w:rPr>
-                        <m:t>un</m:t>
+                        <m:t>sun</m:t>
                       </m:r>
                     </m:sub>
                     <m:sup>
@@ -34565,7 +34846,14 @@
                                   <w:rFonts w:ascii="Cambria Math" w:hAnsi="Cambria Math"/>
                                   <w:lang w:val="en-US" w:eastAsia="ru-RU"/>
                                 </w:rPr>
-                                <m:t>jupiter</m:t>
+                                <m:t>jupi</m:t>
+                              </m:r>
+                              <m:r>
+                                <w:rPr>
+                                  <w:rFonts w:ascii="Cambria Math" w:hAnsi="Cambria Math"/>
+                                  <w:lang w:val="en-US" w:eastAsia="ru-RU"/>
+                                </w:rPr>
+                                <m:t>ter</m:t>
                               </m:r>
                             </m:sub>
                           </m:sSub>
@@ -35581,27 +35869,27 @@
           <w:lang w:val="en-US" w:eastAsia="ru-RU"/>
         </w:rPr>
       </w:pPr>
-      <w:commentRangeStart w:id="243"/>
-      <w:commentRangeStart w:id="244"/>
+      <w:commentRangeStart w:id="240"/>
+      <w:commentRangeStart w:id="241"/>
       <w:r>
         <w:rPr>
           <w:lang w:val="en-US" w:eastAsia="ru-RU"/>
         </w:rPr>
         <w:t>Thrust forces are not explicitly included in the force model but rather added as an additional velocity vector when a certain event during the integration occurs.</w:t>
       </w:r>
-      <w:commentRangeEnd w:id="243"/>
+      <w:commentRangeEnd w:id="240"/>
       <w:r>
         <w:rPr>
           <w:rStyle w:val="a8"/>
         </w:rPr>
-        <w:commentReference w:id="243"/>
-      </w:r>
-      <w:commentRangeEnd w:id="244"/>
+        <w:commentReference w:id="240"/>
+      </w:r>
+      <w:commentRangeEnd w:id="241"/>
       <w:r>
         <w:rPr>
           <w:rStyle w:val="a8"/>
         </w:rPr>
-        <w:commentReference w:id="244"/>
+        <w:commentReference w:id="241"/>
       </w:r>
     </w:p>
     <w:p>
@@ -35664,6 +35952,7 @@
         <w:rPr>
           <w:lang w:val="en-US" w:eastAsia="ru-RU"/>
         </w:rPr>
+        <w:lastRenderedPageBreak/>
         <w:t xml:space="preserve">To obtain celestial bodies positions, </w:t>
       </w:r>
       <w:r>
@@ -35702,7 +35991,6 @@
         <w:rPr>
           <w:lang w:val="en-US" w:eastAsia="ru-RU"/>
         </w:rPr>
-        <w:lastRenderedPageBreak/>
         <w:t>SPK kernels will be used to obtain planets ephemerides, i.e. location of a target body given as a function of time.</w:t>
       </w:r>
       <w:r>
@@ -36482,6 +36770,7 @@
         <w:rPr>
           <w:lang w:val="en-US"/>
         </w:rPr>
+        <w:lastRenderedPageBreak/>
         <w:t>Numerical Integration</w:t>
       </w:r>
     </w:p>
@@ -36556,78 +36845,89 @@
         <w:rPr>
           <w:lang w:val="en-US" w:eastAsia="ru-RU"/>
         </w:rPr>
-        <w:lastRenderedPageBreak/>
         <w:t>As was mentioned before, two integrators from the standard Matlab ODE suite are used – ode45 and ode113. They both provide user with the possibility to employ a certain stopping condition required for correcting the trajectory whereby applying thrust forces.</w:t>
       </w:r>
     </w:p>
     <w:p>
       <w:pPr>
         <w:rPr>
-          <w:lang w:val="en-US" w:eastAsia="ru-RU"/>
-        </w:rPr>
-      </w:pPr>
-      <w:r>
-        <w:rPr>
+          <w:color w:val="FF0000"/>
+          <w:lang w:val="en-US" w:eastAsia="ru-RU"/>
+        </w:rPr>
+      </w:pPr>
+      <w:r>
+        <w:rPr>
+          <w:color w:val="FF0000"/>
           <w:lang w:val="en-US" w:eastAsia="ru-RU"/>
         </w:rPr>
         <w:t xml:space="preserve">For that a special event handler function is created which first transforms the Earth-Centered coordinate </w:t>
       </w:r>
       <w:r>
         <w:rPr>
+          <w:color w:val="FF0000"/>
           <w:lang w:val="en-US" w:eastAsia="ru-RU"/>
         </w:rPr>
         <w:t>after</w:t>
       </w:r>
       <w:r>
         <w:rPr>
+          <w:color w:val="FF0000"/>
           <w:lang w:val="en-US" w:eastAsia="ru-RU"/>
         </w:rPr>
         <w:t xml:space="preserve"> each iteration to L2-centered frame and checks if y-coordinate is zero</w:t>
       </w:r>
       <w:r>
         <w:rPr>
+          <w:color w:val="FF0000"/>
           <w:lang w:val="en-US" w:eastAsia="ru-RU"/>
         </w:rPr>
         <w:t xml:space="preserve"> (more detailed process will be further discussed)</w:t>
       </w:r>
       <w:r>
         <w:rPr>
+          <w:color w:val="FF0000"/>
           <w:lang w:val="en-US" w:eastAsia="ru-RU"/>
         </w:rPr>
         <w:t xml:space="preserve">. Once such value is found, the integration stops, </w:t>
       </w:r>
       <w:r>
         <w:rPr>
+          <w:color w:val="FF0000"/>
           <w:lang w:val="en-US" w:eastAsia="ru-RU"/>
         </w:rPr>
         <w:t xml:space="preserve">respective </w:t>
       </w:r>
       <w:r>
         <w:rPr>
+          <w:color w:val="FF0000"/>
           <w:lang w:val="en-US" w:eastAsia="ru-RU"/>
         </w:rPr>
         <w:t xml:space="preserve">maneuver is applied and then </w:t>
       </w:r>
       <w:r>
         <w:rPr>
+          <w:color w:val="FF0000"/>
           <w:lang w:val="en-US" w:eastAsia="ru-RU"/>
         </w:rPr>
         <w:t xml:space="preserve">the </w:t>
       </w:r>
       <w:r>
         <w:rPr>
+          <w:color w:val="FF0000"/>
           <w:lang w:val="en-US" w:eastAsia="ru-RU"/>
         </w:rPr>
         <w:t xml:space="preserve">next part of the integration starts with </w:t>
       </w:r>
       <w:r>
         <w:rPr>
+          <w:color w:val="FF0000"/>
           <w:lang w:val="en-US" w:eastAsia="ru-RU"/>
         </w:rPr>
         <w:t xml:space="preserve">the </w:t>
       </w:r>
       <w:r>
         <w:rPr>
+          <w:color w:val="FF0000"/>
           <w:lang w:val="en-US" w:eastAsia="ru-RU"/>
         </w:rPr>
         <w:t xml:space="preserve">new initial state. Event handler function can be found in the </w:t>
@@ -36635,12 +36935,14 @@
       <w:r>
         <w:rPr>
           <w:i/>
+          <w:color w:val="FF0000"/>
           <w:lang w:val="en-US" w:eastAsia="ru-RU"/>
         </w:rPr>
         <w:t>event_handler.m</w:t>
       </w:r>
       <w:r>
         <w:rPr>
+          <w:color w:val="FF0000"/>
           <w:lang w:val="en-US" w:eastAsia="ru-RU"/>
         </w:rPr>
         <w:t xml:space="preserve">  file.</w:t>
@@ -36686,7 +36988,13 @@
         <w:rPr>
           <w:lang w:val="en-US" w:eastAsia="ru-RU"/>
         </w:rPr>
-        <w:t xml:space="preserve">erner 89, </w:t>
+        <w:t>erner 89 and</w:t>
+      </w:r>
+      <w:r>
+        <w:rPr>
+          <w:lang w:val="en-US" w:eastAsia="ru-RU"/>
+        </w:rPr>
+        <w:t xml:space="preserve"> </w:t>
       </w:r>
       <w:r>
         <w:rPr>
@@ -36698,32 +37006,19 @@
         <w:rPr>
           <w:lang w:val="en-US" w:eastAsia="ru-RU"/>
         </w:rPr>
-        <w:t xml:space="preserve">Runge-Kutta-Verner </w:t>
-      </w:r>
-      <w:r>
-        <w:rPr>
-          <w:lang w:val="en-US" w:eastAsia="ru-RU"/>
-        </w:rPr>
-        <w:t>89</w:t>
-      </w:r>
-      <w:r>
-        <w:rPr>
-          <w:lang w:val="en-US" w:eastAsia="ru-RU"/>
-        </w:rPr>
-        <w:t xml:space="preserve"> and Adams-Bashforth-Moulton of 8</w:t>
-      </w:r>
-      <w:r>
-        <w:rPr>
-          <w:vertAlign w:val="superscript"/>
-          <w:lang w:val="en-US" w:eastAsia="ru-RU"/>
-        </w:rPr>
-        <w:t>th</w:t>
-      </w:r>
-      <w:r>
-        <w:rPr>
-          <w:lang w:val="en-US" w:eastAsia="ru-RU"/>
-        </w:rPr>
-        <w:t xml:space="preserve"> order </w:t>
+        <w:t>Runge-Kutta-Verner</w:t>
+      </w:r>
+      <w:r>
+        <w:rPr>
+          <w:lang w:val="en-US" w:eastAsia="ru-RU"/>
+        </w:rPr>
+        <w:t xml:space="preserve"> </w:t>
+      </w:r>
+      <w:r>
+        <w:rPr>
+          <w:lang w:val="en-US" w:eastAsia="ru-RU"/>
+        </w:rPr>
+        <w:t xml:space="preserve">89 </w:t>
       </w:r>
       <w:r>
         <w:rPr>
@@ -36735,20 +37030,26 @@
         <w:rPr>
           <w:lang w:val="en-US" w:eastAsia="ru-RU"/>
         </w:rPr>
-        <w:t>. Prince-Dormand 78 was found on the MathWorks web-site and was adjusted to the needs of this work.</w:t>
-      </w:r>
-    </w:p>
-    <w:p>
-      <w:pPr>
-        <w:rPr>
-          <w:lang w:val="en-US" w:eastAsia="ru-RU"/>
-        </w:rPr>
-      </w:pPr>
-      <w:r>
-        <w:rPr>
-          <w:lang w:val="en-US" w:eastAsia="ru-RU"/>
-        </w:rPr>
-        <w:t>Self-written</w:t>
+        <w:t>. Prince-Dormand 87</w:t>
+      </w:r>
+      <w:r>
+        <w:rPr>
+          <w:lang w:val="en-US" w:eastAsia="ru-RU"/>
+        </w:rPr>
+        <w:t xml:space="preserve"> was found on the MathWorks web-site and was adjusted to the needs of this work.</w:t>
+      </w:r>
+    </w:p>
+    <w:p>
+      <w:pPr>
+        <w:rPr>
+          <w:lang w:val="en-US" w:eastAsia="ru-RU"/>
+        </w:rPr>
+      </w:pPr>
+      <w:r>
+        <w:rPr>
+          <w:lang w:val="en-US" w:eastAsia="ru-RU"/>
+        </w:rPr>
+        <w:t>These</w:t>
       </w:r>
       <w:r>
         <w:rPr>
@@ -36771,14 +37072,14 @@
           <w:lang w:val="en-US" w:eastAsia="ru-RU"/>
         </w:rPr>
       </w:pPr>
-      <w:bookmarkStart w:id="245" w:name="_Toc468651514"/>
+      <w:bookmarkStart w:id="242" w:name="_Toc468651514"/>
       <w:r>
         <w:rPr>
           <w:lang w:val="en-US" w:eastAsia="ru-RU"/>
         </w:rPr>
         <w:t>Maneuver Calculation</w:t>
       </w:r>
-      <w:bookmarkEnd w:id="245"/>
+      <w:bookmarkEnd w:id="242"/>
     </w:p>
     <w:p>
       <w:pPr>
@@ -36850,13 +37151,38 @@
         <w:rPr>
           <w:lang w:val="en-US" w:eastAsia="ru-RU"/>
         </w:rPr>
+        <w:lastRenderedPageBreak/>
         <w:t>According to the</w:t>
       </w:r>
       <w:r>
         <w:rPr>
           <w:lang w:val="en-US" w:eastAsia="ru-RU"/>
         </w:rPr>
-        <w:t xml:space="preserve"> theory discussed in section 4.1.4 quasi-periodic orbit around L2 can be achieved if the spacecraft crosses Y-plane (in L2-centered frame) perpendicularly, i.e. its Vx and Vz velocity components are zero.</w:t>
+        <w:t xml:space="preserve"> theory discussed in section 4.1.4</w:t>
+      </w:r>
+      <w:r>
+        <w:rPr>
+          <w:lang w:val="en-US" w:eastAsia="ru-RU"/>
+        </w:rPr>
+        <w:t>,</w:t>
+      </w:r>
+      <w:r>
+        <w:rPr>
+          <w:lang w:val="en-US" w:eastAsia="ru-RU"/>
+        </w:rPr>
+        <w:t xml:space="preserve"> quasi-periodic orbit around L2 can be achi</w:t>
+      </w:r>
+      <w:r>
+        <w:rPr>
+          <w:lang w:val="en-US" w:eastAsia="ru-RU"/>
+        </w:rPr>
+        <w:t>eved if the spacecraft crosses Z-X</w:t>
+      </w:r>
+      <w:r>
+        <w:rPr>
+          <w:lang w:val="en-US" w:eastAsia="ru-RU"/>
+        </w:rPr>
+        <w:t>-plane (in L2-centered frame) perpendicularly, i.e. its Vx and Vz velocity components are zero.</w:t>
       </w:r>
     </w:p>
     <w:p>
@@ -36888,7 +37214,13 @@
         <w:rPr>
           <w:lang w:val="en-US" w:eastAsia="ru-RU"/>
         </w:rPr>
-        <w:t>That is done by first getting the position of L2 point at a given epoch using spice function:</w:t>
+        <w:t>This</w:t>
+      </w:r>
+      <w:r>
+        <w:rPr>
+          <w:lang w:val="en-US" w:eastAsia="ru-RU"/>
+        </w:rPr>
+        <w:t xml:space="preserve"> is done by first getting the position of L2 point at a given epoch using spice function:</w:t>
       </w:r>
     </w:p>
     <w:p>
@@ -37053,7 +37385,6 @@
         <w:rPr>
           <w:lang w:val="en-US"/>
         </w:rPr>
-        <w:lastRenderedPageBreak/>
         <w:t xml:space="preserve">Then </w:t>
       </w:r>
       <w:r>
@@ -37367,7 +37698,19 @@
         <w:rPr>
           <w:lang w:val="en-US"/>
         </w:rPr>
-        <w:t xml:space="preserve"> V* (thrust force) and tries to adjust this V* in order to reach the state where Y component of position vector and X and Z components of the velocity equal to zero within some tolerance.</w:t>
+        <w:t xml:space="preserve"> V* (thrust force) and tries to adjust this V* in order to reach the state where Y component of position vector and X and Z components of the velocity </w:t>
+      </w:r>
+      <w:r>
+        <w:rPr>
+          <w:lang w:val="en-US"/>
+        </w:rPr>
+        <w:t xml:space="preserve">vector are </w:t>
+      </w:r>
+      <w:r>
+        <w:rPr>
+          <w:lang w:val="en-US"/>
+        </w:rPr>
+        <w:t>equal to zero within some tolerance.</w:t>
       </w:r>
       <w:r>
         <w:rPr>
@@ -37458,7 +37801,7 @@
         <w:rPr>
           <w:lang w:val="en-US"/>
         </w:rPr>
-        <w:t>or which solves numerically the  equation</w:t>
+        <w:t>or which solves numerically  equation</w:t>
       </w:r>
       <w:r>
         <w:rPr>
@@ -37474,6 +37817,12 @@
       </w:r>
       <w:r>
         <w:rPr>
+          <w:lang w:val="en-US"/>
+        </w:rPr>
+        <w:t xml:space="preserve"> </w:t>
+      </w:r>
+      <w:r>
+        <w:rPr>
           <w:i/>
           <w:lang w:val="en-US"/>
         </w:rPr>
@@ -37527,34 +37876,76 @@
     <w:p>
       <w:pPr>
         <w:rPr>
-          <w:lang w:val="en-US"/>
-        </w:rPr>
-      </w:pPr>
-      <w:r>
-        <w:rPr>
-          <w:lang w:val="en-US"/>
-        </w:rPr>
-        <w:t xml:space="preserve">Standard Matlab integrators have such event handling embedded as was already mentioned in </w:t>
+          <w:lang w:val="en-US" w:eastAsia="ru-RU"/>
+        </w:rPr>
+      </w:pPr>
+      <w:r>
+        <w:rPr>
+          <w:lang w:val="en-US"/>
+        </w:rPr>
+        <w:t xml:space="preserve">Standard Matlab integrators have such event handling </w:t>
+      </w:r>
+      <w:r>
+        <w:rPr>
+          <w:lang w:val="en-US"/>
+        </w:rPr>
+        <w:t xml:space="preserve">mechanism </w:t>
+      </w:r>
+      <w:r>
+        <w:rPr>
+          <w:lang w:val="en-US"/>
+        </w:rPr>
+        <w:t xml:space="preserve">already embedded. </w:t>
+      </w:r>
+      <w:r>
+        <w:rPr>
+          <w:lang w:val="en-US" w:eastAsia="ru-RU"/>
+        </w:rPr>
+        <w:t xml:space="preserve">It is only required to create a special event handler function which first transforms the Earth-Centered coordinate after each iteration to L2-centered frame and checks if y-coordinate is zero. Event handler function can be found in the </w:t>
       </w:r>
       <w:r>
         <w:rPr>
           <w:i/>
-          <w:lang w:val="en-US"/>
-        </w:rPr>
-        <w:t>section 5.1.2.1</w:t>
-      </w:r>
-      <w:r>
-        <w:rPr>
-          <w:i/>
-          <w:lang w:val="en-US"/>
-        </w:rPr>
-        <w:t xml:space="preserve"> </w:t>
-      </w:r>
-      <w:r>
-        <w:rPr>
-          <w:lang w:val="en-US"/>
-        </w:rPr>
-        <w:t>and therefore they are not discussed here. However for self-written integrators such event handling has to be implemented from scratch.</w:t>
+          <w:lang w:val="en-US" w:eastAsia="ru-RU"/>
+        </w:rPr>
+        <w:t>event_handler.m</w:t>
+      </w:r>
+      <w:r>
+        <w:rPr>
+          <w:lang w:val="en-US" w:eastAsia="ru-RU"/>
+        </w:rPr>
+        <w:t xml:space="preserve">  file.</w:t>
+      </w:r>
+    </w:p>
+    <w:p>
+      <w:pPr>
+        <w:rPr>
+          <w:lang w:val="en-US"/>
+        </w:rPr>
+      </w:pPr>
+      <w:r>
+        <w:rPr>
+          <w:lang w:val="en-US"/>
+        </w:rPr>
+        <w:t>F</w:t>
+      </w:r>
+      <w:r>
+        <w:rPr>
+          <w:lang w:val="en-US"/>
+        </w:rPr>
+        <w:t xml:space="preserve">or </w:t>
+      </w:r>
+      <w:r>
+        <w:rPr>
+          <w:lang w:val="en-US"/>
+        </w:rPr>
+        <w:t xml:space="preserve">custom </w:t>
+      </w:r>
+      <w:r>
+        <w:rPr>
+          <w:lang w:val="en-US"/>
+        </w:rPr>
+        <w:t>integrators such event handling has to be implemented from scratch.</w:t>
       </w:r>
     </w:p>
     <w:p>
@@ -37887,11 +38278,11 @@
       <w:pPr>
         <w:pStyle w:val="2"/>
       </w:pPr>
-      <w:bookmarkStart w:id="246" w:name="_Toc468651515"/>
+      <w:bookmarkStart w:id="243" w:name="_Toc468651515"/>
       <w:r>
         <w:t>Test Cases and Result</w:t>
       </w:r>
-      <w:bookmarkEnd w:id="246"/>
+      <w:bookmarkEnd w:id="243"/>
       <w:r>
         <w:t>s</w:t>
       </w:r>
@@ -38093,6 +38484,7 @@
         <w:rPr>
           <w:lang w:val="en-US" w:eastAsia="ru-RU"/>
         </w:rPr>
+        <w:lastRenderedPageBreak/>
         <w:t>The following settings were set for integrators:</w:t>
       </w:r>
     </w:p>
@@ -38122,7 +38514,6 @@
               <w:rPr>
                 <w:lang w:val="en-US" w:eastAsia="ru-RU"/>
               </w:rPr>
-              <w:lastRenderedPageBreak/>
               <w:t>Integrator</w:t>
             </w:r>
           </w:p>
@@ -38385,14 +38776,20 @@
           <w:p>
             <w:pPr>
               <w:rPr>
+                <w:lang w:eastAsia="ru-RU"/>
+              </w:rPr>
+            </w:pPr>
+            <w:r>
+              <w:rPr>
                 <w:lang w:val="en-US" w:eastAsia="ru-RU"/>
               </w:rPr>
-            </w:pPr>
-            <w:r>
-              <w:rPr>
-                <w:lang w:val="en-US" w:eastAsia="ru-RU"/>
-              </w:rPr>
-              <w:t>Prince-Dormand 78</w:t>
+              <w:t xml:space="preserve">Prince-Dormand </w:t>
+            </w:r>
+            <w:r>
+              <w:rPr>
+                <w:lang w:eastAsia="ru-RU"/>
+              </w:rPr>
+              <w:t>87</w:t>
             </w:r>
           </w:p>
         </w:tc>
@@ -39269,7 +39666,13 @@
               <w:rPr>
                 <w:lang w:val="en-US" w:eastAsia="ru-RU"/>
               </w:rPr>
-              <w:t>Prince-Dormand 78</w:t>
+              <w:t xml:space="preserve">Prince-Dormand </w:t>
+            </w:r>
+            <w:r>
+              <w:rPr>
+                <w:lang w:val="en-US" w:eastAsia="ru-RU"/>
+              </w:rPr>
+              <w:t>87</w:t>
             </w:r>
           </w:p>
         </w:tc>
@@ -39716,20 +40119,45 @@
         <w:rPr>
           <w:lang w:val="en-US" w:eastAsia="ru-RU"/>
         </w:rPr>
-        <w:t xml:space="preserve">In general, one can observe that the difference is not particularly large and all integrators performed quite well. Therefore, for applications where extreme accuracy is not required, one can go with standard ode45 or ode113 integrators </w:t>
+        <w:t xml:space="preserve">In general, one can observe that the difference is not particularly large and all integrators performed quite well. Therefore, for applications where extreme accuracy is not required, one can go with standard </w:t>
+      </w:r>
+      <w:r>
+        <w:rPr>
+          <w:i/>
+          <w:lang w:val="en-US" w:eastAsia="ru-RU"/>
+        </w:rPr>
+        <w:t>ode45</w:t>
+      </w:r>
+      <w:r>
+        <w:rPr>
+          <w:lang w:val="en-US" w:eastAsia="ru-RU"/>
+        </w:rPr>
+        <w:t xml:space="preserve"> </w:t>
+      </w:r>
+      <w:r>
+        <w:rPr>
+          <w:lang w:val="en-US" w:eastAsia="ru-RU"/>
+        </w:rPr>
+        <w:t>integrator</w:t>
+      </w:r>
+      <w:r>
+        <w:rPr>
+          <w:lang w:val="en-US" w:eastAsia="ru-RU"/>
+        </w:rPr>
+        <w:t xml:space="preserve"> keeping in </w:t>
       </w:r>
       <w:r>
         <w:rPr>
           <w:lang w:val="en-US" w:eastAsia="ru-RU"/>
         </w:rPr>
         <w:lastRenderedPageBreak/>
-        <w:t>keeping in mind, however, that there is a better solution in terms of accuracy – Embedded Runge-Kutta-Verner 9(8)</w:t>
-      </w:r>
-      <w:r>
-        <w:rPr>
-          <w:lang w:val="en-US" w:eastAsia="ru-RU"/>
-        </w:rPr>
-        <w:t>16M.</w:t>
+        <w:t>mind, however, that there is a better solution in terms of accuracy – Embedded Runge-Kutta-Verner 9(8)</w:t>
+      </w:r>
+      <w:r>
+        <w:rPr>
+          <w:lang w:val="en-US" w:eastAsia="ru-RU"/>
+        </w:rPr>
+        <w:t>16M or Prince-Dormand 87.</w:t>
       </w:r>
     </w:p>
     <w:p>
@@ -39746,14 +40174,14 @@
           <w:lang w:val="en-US" w:eastAsia="ru-RU"/>
         </w:rPr>
       </w:pPr>
-      <w:bookmarkStart w:id="247" w:name="_Toc468651516"/>
+      <w:bookmarkStart w:id="244" w:name="_Toc468651516"/>
       <w:r>
         <w:rPr>
           <w:lang w:val="en-US" w:eastAsia="ru-RU"/>
         </w:rPr>
         <w:t>Force Model Simplification</w:t>
       </w:r>
-      <w:bookmarkEnd w:id="247"/>
+      <w:bookmarkEnd w:id="244"/>
     </w:p>
     <w:p>
       <w:pPr>
@@ -40608,12 +41036,12 @@
       <w:pPr>
         <w:pStyle w:val="1"/>
       </w:pPr>
-      <w:bookmarkStart w:id="248" w:name="_Toc468651517"/>
+      <w:bookmarkStart w:id="245" w:name="_Toc468651517"/>
       <w:r>
         <w:lastRenderedPageBreak/>
         <w:t>CONCLUSION</w:t>
       </w:r>
-      <w:bookmarkEnd w:id="248"/>
+      <w:bookmarkEnd w:id="245"/>
     </w:p>
     <w:p>
       <w:pPr>
@@ -40637,12 +41065,12 @@
       <w:pPr>
         <w:pStyle w:val="1"/>
       </w:pPr>
-      <w:bookmarkStart w:id="249" w:name="_Toc468651518"/>
+      <w:bookmarkStart w:id="246" w:name="_Toc468651518"/>
       <w:r>
         <w:lastRenderedPageBreak/>
         <w:t>REFERENCES</w:t>
       </w:r>
-      <w:bookmarkEnd w:id="249"/>
+      <w:bookmarkEnd w:id="246"/>
     </w:p>
     <w:p>
       <w:pPr>
@@ -40950,11 +41378,138 @@
       <w:r>
         <w:rPr>
           <w:lang w:val="en-US"/>
+          <w:rPrChange w:id="247" w:author="Alex" w:date="2016-12-14T18:28:00Z">
+            <w:rPr/>
+          </w:rPrChange>
+        </w:rPr>
+        <w:instrText>HYPERLINK "http://www.agi.com/downloads/resources/white-papers/AAS-11-480.pdf"</w:instrText>
+      </w:r>
+      <w:r>
+        <w:fldChar w:fldCharType="separate"/>
+      </w:r>
+      <w:r>
+        <w:rPr>
+          <w:rStyle w:val="a4"/>
+          <w:lang w:val="en-US"/>
+        </w:rPr>
+        <w:t>http://www.agi.com/downloads/resources/white-papers/AAS-11-480.pdf</w:t>
+      </w:r>
+      <w:r>
+        <w:fldChar w:fldCharType="end"/>
+      </w:r>
+    </w:p>
+    <w:p>
+      <w:pPr>
+        <w:rPr>
+          <w:lang w:val="en-US"/>
+        </w:rPr>
+      </w:pPr>
+      <w:r>
+        <w:rPr>
+          <w:lang w:val="en-US"/>
+        </w:rPr>
+        <w:t xml:space="preserve">[15] </w:t>
+      </w:r>
+      <w:r>
+        <w:fldChar w:fldCharType="begin"/>
+      </w:r>
+      <w:r>
+        <w:rPr>
+          <w:lang w:val="en-US"/>
+          <w:rPrChange w:id="248" w:author="Alex" w:date="2016-12-14T18:28:00Z">
+            <w:rPr/>
+          </w:rPrChange>
+        </w:rPr>
+        <w:instrText>HYPERLINK "http://adsabs.harvard.edu/full/1979CeMec..20..209Z"</w:instrText>
+      </w:r>
+      <w:r>
+        <w:fldChar w:fldCharType="separate"/>
+      </w:r>
+      <w:r>
+        <w:rPr>
+          <w:rStyle w:val="a4"/>
+          <w:lang w:val="en-US"/>
+        </w:rPr>
+        <w:t>http://adsabs.harvard.edu/full/1979CeMec..20..209Z</w:t>
+      </w:r>
+      <w:r>
+        <w:fldChar w:fldCharType="end"/>
+      </w:r>
+    </w:p>
+    <w:p>
+      <w:pPr>
+        <w:rPr>
+          <w:lang w:val="en-US"/>
+        </w:rPr>
+      </w:pPr>
+      <w:r>
+        <w:rPr>
+          <w:lang w:val="en-US"/>
+        </w:rPr>
+        <w:t xml:space="preserve">[16] RK89 paper </w:t>
+      </w:r>
+      <w:r>
+        <w:fldChar w:fldCharType="begin"/>
+      </w:r>
+      <w:r>
+        <w:rPr>
+          <w:lang w:val="en-US"/>
+          <w:rPrChange w:id="249" w:author="Alex" w:date="2016-12-14T18:28:00Z">
+            <w:rPr/>
+          </w:rPrChange>
+        </w:rPr>
+        <w:instrText>HYPERLINK "https://www.researchgate.net/publication/222246261_Optimized_explicit_Runge-Kutta_pair_of_orders_98"</w:instrText>
+      </w:r>
+      <w:r>
+        <w:fldChar w:fldCharType="separate"/>
+      </w:r>
+      <w:r>
+        <w:rPr>
+          <w:rStyle w:val="a4"/>
+          <w:lang w:val="en-US"/>
+        </w:rPr>
+        <w:t>https://www.researchgate.net/publication/222246261_Optimized_explicit_Runge-Kutta_pair_of_orders_98</w:t>
+      </w:r>
+      <w:r>
+        <w:fldChar w:fldCharType="end"/>
+      </w:r>
+    </w:p>
+    <w:p>
+      <w:pPr>
+        <w:rPr>
+          <w:lang w:val="en-US"/>
+        </w:rPr>
+      </w:pPr>
+      <w:r>
+        <w:rPr>
+          <w:lang w:val="en-US"/>
+        </w:rPr>
+        <w:t>[17] Matlab ode suite</w:t>
+      </w:r>
+    </w:p>
+    <w:p>
+      <w:pPr>
+        <w:rPr>
+          <w:lang w:val="en-US"/>
+        </w:rPr>
+      </w:pPr>
+      <w:r>
+        <w:rPr>
+          <w:lang w:val="en-US"/>
+        </w:rPr>
+        <w:t xml:space="preserve">[18] </w:t>
+      </w:r>
+      <w:r>
+        <w:fldChar w:fldCharType="begin"/>
+      </w:r>
+      <w:r>
+        <w:rPr>
+          <w:lang w:val="en-US"/>
           <w:rPrChange w:id="250" w:author="Alex" w:date="2016-12-14T18:28:00Z">
             <w:rPr/>
           </w:rPrChange>
         </w:rPr>
-        <w:instrText>HYPERLINK "http://www.agi.com/downloads/resources/white-papers/AAS-11-480.pdf"</w:instrText>
+        <w:instrText>HYPERLINK "http://sci.esa.int/gaia/"</w:instrText>
       </w:r>
       <w:r>
         <w:fldChar w:fldCharType="separate"/>
@@ -40964,7 +41519,7 @@
           <w:rStyle w:val="a4"/>
           <w:lang w:val="en-US"/>
         </w:rPr>
-        <w:t>http://www.agi.com/downloads/resources/white-papers/AAS-11-480.pdf</w:t>
+        <w:t>http://sci.esa.int/gaia/</w:t>
       </w:r>
       <w:r>
         <w:fldChar w:fldCharType="end"/>
@@ -40980,7 +41535,8 @@
         <w:rPr>
           <w:lang w:val="en-US"/>
         </w:rPr>
-        <w:t xml:space="preserve">[15] </w:t>
+        <w:lastRenderedPageBreak/>
+        <w:t xml:space="preserve">[19] </w:t>
       </w:r>
       <w:r>
         <w:fldChar w:fldCharType="begin"/>
@@ -40992,7 +41548,7 @@
             <w:rPr/>
           </w:rPrChange>
         </w:rPr>
-        <w:instrText>HYPERLINK "http://adsabs.harvard.edu/full/1979CeMec..20..209Z"</w:instrText>
+        <w:instrText>HYPERLINK "http://sci.esa.int/herschel/"</w:instrText>
       </w:r>
       <w:r>
         <w:fldChar w:fldCharType="separate"/>
@@ -41002,7 +41558,7 @@
           <w:rStyle w:val="a4"/>
           <w:lang w:val="en-US"/>
         </w:rPr>
-        <w:t>http://adsabs.harvard.edu/full/1979CeMec..20..209Z</w:t>
+        <w:t>http://sci.esa.int/herschel/</w:t>
       </w:r>
       <w:r>
         <w:fldChar w:fldCharType="end"/>
@@ -41018,7 +41574,7 @@
         <w:rPr>
           <w:lang w:val="en-US"/>
         </w:rPr>
-        <w:t xml:space="preserve">[16] RK89 paper </w:t>
+        <w:t xml:space="preserve">[20] </w:t>
       </w:r>
       <w:r>
         <w:fldChar w:fldCharType="begin"/>
@@ -41030,7 +41586,7 @@
             <w:rPr/>
           </w:rPrChange>
         </w:rPr>
-        <w:instrText>HYPERLINK "https://www.researchgate.net/publication/222246261_Optimized_explicit_Runge-Kutta_pair_of_orders_98"</w:instrText>
+        <w:instrText>HYPERLINK "http://sci.esa.int/planck/"</w:instrText>
       </w:r>
       <w:r>
         <w:fldChar w:fldCharType="separate"/>
@@ -41040,7 +41596,7 @@
           <w:rStyle w:val="a4"/>
           <w:lang w:val="en-US"/>
         </w:rPr>
-        <w:t>https://www.researchgate.net/publication/222246261_Optimized_explicit_Runge-Kutta_pair_of_orders_98</w:t>
+        <w:t>http://sci.esa.int/planck/</w:t>
       </w:r>
       <w:r>
         <w:fldChar w:fldCharType="end"/>
@@ -41056,20 +41612,7 @@
         <w:rPr>
           <w:lang w:val="en-US"/>
         </w:rPr>
-        <w:t>[17] Matlab ode suite</w:t>
-      </w:r>
-    </w:p>
-    <w:p>
-      <w:pPr>
-        <w:rPr>
-          <w:lang w:val="en-US"/>
-        </w:rPr>
-      </w:pPr>
-      <w:r>
-        <w:rPr>
-          <w:lang w:val="en-US"/>
-        </w:rPr>
-        <w:t xml:space="preserve">[18] </w:t>
+        <w:t xml:space="preserve">[21] </w:t>
       </w:r>
       <w:r>
         <w:fldChar w:fldCharType="begin"/>
@@ -41081,7 +41624,7 @@
             <w:rPr/>
           </w:rPrChange>
         </w:rPr>
-        <w:instrText>HYPERLINK "http://sci.esa.int/gaia/"</w:instrText>
+        <w:instrText>HYPERLINK "http://jwst.nasa.gov/orbit.html"</w:instrText>
       </w:r>
       <w:r>
         <w:fldChar w:fldCharType="separate"/>
@@ -41091,7 +41634,7 @@
           <w:rStyle w:val="a4"/>
           <w:lang w:val="en-US"/>
         </w:rPr>
-        <w:t>http://sci.esa.int/gaia/</w:t>
+        <w:t>http://jwst.nasa.gov/orbit.html</w:t>
       </w:r>
       <w:r>
         <w:fldChar w:fldCharType="end"/>
@@ -41107,8 +41650,7 @@
         <w:rPr>
           <w:lang w:val="en-US"/>
         </w:rPr>
-        <w:lastRenderedPageBreak/>
-        <w:t xml:space="preserve">[19] </w:t>
+        <w:t xml:space="preserve">[22] </w:t>
       </w:r>
       <w:r>
         <w:fldChar w:fldCharType="begin"/>
@@ -41120,7 +41662,7 @@
             <w:rPr/>
           </w:rPrChange>
         </w:rPr>
-        <w:instrText>HYPERLINK "http://sci.esa.int/herschel/"</w:instrText>
+        <w:instrText>HYPERLINK "https://naif.jpl.nasa.gov/naif/spiceconcept.html"</w:instrText>
       </w:r>
       <w:r>
         <w:fldChar w:fldCharType="separate"/>
@@ -41130,7 +41672,7 @@
           <w:rStyle w:val="a4"/>
           <w:lang w:val="en-US"/>
         </w:rPr>
-        <w:t>http://sci.esa.int/herschel/</w:t>
+        <w:t>https://naif.jpl.nasa.gov/naif/spiceconcept.html</w:t>
       </w:r>
       <w:r>
         <w:fldChar w:fldCharType="end"/>
@@ -41146,7 +41688,7 @@
         <w:rPr>
           <w:lang w:val="en-US"/>
         </w:rPr>
-        <w:t xml:space="preserve">[20] </w:t>
+        <w:t xml:space="preserve">[23] </w:t>
       </w:r>
       <w:r>
         <w:fldChar w:fldCharType="begin"/>
@@ -41158,7 +41700,7 @@
             <w:rPr/>
           </w:rPrChange>
         </w:rPr>
-        <w:instrText>HYPERLINK "http://sci.esa.int/planck/"</w:instrText>
+        <w:instrText>HYPERLINK "http://naif.jpl.nasa.gov/pub/naif/generic_kernels/"</w:instrText>
       </w:r>
       <w:r>
         <w:fldChar w:fldCharType="separate"/>
@@ -41168,7 +41710,7 @@
           <w:rStyle w:val="a4"/>
           <w:lang w:val="en-US"/>
         </w:rPr>
-        <w:t>http://sci.esa.int/planck/</w:t>
+        <w:t>http://naif.jpl.nasa.gov/pub/naif/generic_kernels/</w:t>
       </w:r>
       <w:r>
         <w:fldChar w:fldCharType="end"/>
@@ -41184,120 +41726,6 @@
         <w:rPr>
           <w:lang w:val="en-US"/>
         </w:rPr>
-        <w:t xml:space="preserve">[21] </w:t>
-      </w:r>
-      <w:r>
-        <w:fldChar w:fldCharType="begin"/>
-      </w:r>
-      <w:r>
-        <w:rPr>
-          <w:lang w:val="en-US"/>
-          <w:rPrChange w:id="256" w:author="Alex" w:date="2016-12-14T18:28:00Z">
-            <w:rPr/>
-          </w:rPrChange>
-        </w:rPr>
-        <w:instrText>HYPERLINK "http://jwst.nasa.gov/orbit.html"</w:instrText>
-      </w:r>
-      <w:r>
-        <w:fldChar w:fldCharType="separate"/>
-      </w:r>
-      <w:r>
-        <w:rPr>
-          <w:rStyle w:val="a4"/>
-          <w:lang w:val="en-US"/>
-        </w:rPr>
-        <w:t>http://jwst.nasa.gov/orbit.html</w:t>
-      </w:r>
-      <w:r>
-        <w:fldChar w:fldCharType="end"/>
-      </w:r>
-    </w:p>
-    <w:p>
-      <w:pPr>
-        <w:rPr>
-          <w:lang w:val="en-US"/>
-        </w:rPr>
-      </w:pPr>
-      <w:r>
-        <w:rPr>
-          <w:lang w:val="en-US"/>
-        </w:rPr>
-        <w:t xml:space="preserve">[22] </w:t>
-      </w:r>
-      <w:r>
-        <w:fldChar w:fldCharType="begin"/>
-      </w:r>
-      <w:r>
-        <w:rPr>
-          <w:lang w:val="en-US"/>
-          <w:rPrChange w:id="257" w:author="Alex" w:date="2016-12-14T18:28:00Z">
-            <w:rPr/>
-          </w:rPrChange>
-        </w:rPr>
-        <w:instrText>HYPERLINK "https://naif.jpl.nasa.gov/naif/spiceconcept.html"</w:instrText>
-      </w:r>
-      <w:r>
-        <w:fldChar w:fldCharType="separate"/>
-      </w:r>
-      <w:r>
-        <w:rPr>
-          <w:rStyle w:val="a4"/>
-          <w:lang w:val="en-US"/>
-        </w:rPr>
-        <w:t>https://naif.jpl.nasa.gov/naif/spiceconcept.html</w:t>
-      </w:r>
-      <w:r>
-        <w:fldChar w:fldCharType="end"/>
-      </w:r>
-    </w:p>
-    <w:p>
-      <w:pPr>
-        <w:rPr>
-          <w:lang w:val="en-US"/>
-        </w:rPr>
-      </w:pPr>
-      <w:r>
-        <w:rPr>
-          <w:lang w:val="en-US"/>
-        </w:rPr>
-        <w:t xml:space="preserve">[23] </w:t>
-      </w:r>
-      <w:r>
-        <w:fldChar w:fldCharType="begin"/>
-      </w:r>
-      <w:r>
-        <w:rPr>
-          <w:lang w:val="en-US"/>
-          <w:rPrChange w:id="258" w:author="Alex" w:date="2016-12-14T18:28:00Z">
-            <w:rPr/>
-          </w:rPrChange>
-        </w:rPr>
-        <w:instrText>HYPERLINK "http://naif.jpl.nasa.gov/pub/naif/generic_kernels/"</w:instrText>
-      </w:r>
-      <w:r>
-        <w:fldChar w:fldCharType="separate"/>
-      </w:r>
-      <w:r>
-        <w:rPr>
-          <w:rStyle w:val="a4"/>
-          <w:lang w:val="en-US"/>
-        </w:rPr>
-        <w:t>http://naif.jpl.nasa.gov/pub/naif/generic_kernels/</w:t>
-      </w:r>
-      <w:r>
-        <w:fldChar w:fldCharType="end"/>
-      </w:r>
-    </w:p>
-    <w:p>
-      <w:pPr>
-        <w:rPr>
-          <w:lang w:val="en-US"/>
-        </w:rPr>
-      </w:pPr>
-      <w:r>
-        <w:rPr>
-          <w:lang w:val="en-US"/>
-        </w:rPr>
         <w:t>[24] coordinate transformations</w:t>
       </w:r>
     </w:p>
@@ -41307,15 +41735,44 @@
           <w:lang w:val="en-US"/>
         </w:rPr>
       </w:pPr>
-      <w:r>
-        <w:rPr>
-          <w:lang w:val="en-US"/>
-        </w:rPr>
-        <w:t>https://naif.jpl.nasa.gov/pub/naif/toolkit_docs/MATLAB/req/frames.html</w:t>
+      <w:hyperlink r:id="rId46" w:history="1">
+        <w:r>
+          <w:rPr>
+            <w:rStyle w:val="a4"/>
+            <w:lang w:val="en-US"/>
+          </w:rPr>
+          <w:t>https://naif.jpl.nasa.gov/pub/naif/toolkit_docs/MATLAB/req/frames.html</w:t>
+        </w:r>
+      </w:hyperlink>
+    </w:p>
+    <w:p>
+      <w:pPr>
+        <w:rPr>
+          <w:lang w:val="en-US"/>
+        </w:rPr>
+      </w:pPr>
+      <w:r>
+        <w:rPr>
+          <w:lang w:val="en-US"/>
+        </w:rPr>
+        <w:t>[25] NICE PAPER</w:t>
+      </w:r>
+    </w:p>
+    <w:p>
+      <w:pPr>
+        <w:rPr>
+          <w:lang w:val="en-US"/>
+        </w:rPr>
+      </w:pPr>
+      <w:r>
+        <w:rPr>
+          <w:lang w:val="en-US"/>
+        </w:rPr>
+        <w:t>[26] Richardson about libration points orbits</w:t>
       </w:r>
     </w:p>
     <w:sectPr>
-      <w:footerReference w:type="default" r:id="rId46"/>
+      <w:footerReference w:type="default" r:id="rId47"/>
       <w:pgSz w:w="11906" w:h="16838"/>
       <w:pgMar w:top="1134" w:right="850" w:bottom="1134" w:left="1701" w:header="708" w:footer="708" w:gutter="0"/>
       <w:cols w:space="708"/>
@@ -42080,12 +42537,12 @@
       </w:r>
     </w:p>
   </w:comment>
-  <w:comment w:id="236" w:author="Meltem Eren" w:date="2016-12-15T13:16:00Z" w:initials="ME">
+  <w:comment w:id="239" w:author="Alex" w:date="2016-12-13T22:19:00Z" w:initials="A">
     <w:p>
       <w:pPr>
         <w:pStyle w:val="a9"/>
         <w:rPr>
-          <w:lang w:val="en-GB"/>
+          <w:lang w:val="en-US"/>
         </w:rPr>
       </w:pPr>
       <w:r>
@@ -42096,13 +42553,13 @@
       </w:r>
       <w:r>
         <w:rPr>
-          <w:lang w:val="en-GB"/>
-        </w:rPr>
-        <w:t>Looks very untidy, it would look better in a table</w:t>
+          <w:lang w:val="en-US"/>
+        </w:rPr>
+        <w:t xml:space="preserve">I don’t know what to say here. </w:t>
       </w:r>
     </w:p>
   </w:comment>
-  <w:comment w:id="240" w:author="Alex" w:date="2016-12-13T22:19:00Z" w:initials="A">
+  <w:comment w:id="240" w:author="Alex" w:date="2016-12-14T04:12:00Z" w:initials="A">
     <w:p>
       <w:pPr>
         <w:pStyle w:val="a9"/>
@@ -42120,63 +42577,11 @@
         <w:rPr>
           <w:lang w:val="en-US"/>
         </w:rPr>
-        <w:t xml:space="preserve">I don’t know what to say here. </w:t>
+        <w:t>Or Should I actually include them in the equation in a force model?</w:t>
       </w:r>
     </w:p>
   </w:comment>
-  <w:comment w:id="241" w:author="Meltem Eren" w:date="2016-12-14T18:13:00Z" w:initials="ME">
-    <w:p>
-      <w:pPr>
-        <w:pStyle w:val="a9"/>
-        <w:rPr>
-          <w:lang w:val="en-GB"/>
-        </w:rPr>
-      </w:pPr>
-      <w:r>
-        <w:rPr>
-          <w:rStyle w:val="a8"/>
-        </w:rPr>
-        <w:annotationRef/>
-      </w:r>
-      <w:r>
-        <w:rPr>
-          <w:lang w:val="en-GB"/>
-        </w:rPr>
-        <w:t>It needs an introduction before jumping on the force model. Maybe you</w:t>
-      </w:r>
-      <w:bookmarkStart w:id="242" w:name="_GoBack"/>
-      <w:bookmarkEnd w:id="242"/>
-      <w:r>
-        <w:rPr>
-          <w:lang w:val="en-GB"/>
-        </w:rPr>
-        <w:t xml:space="preserve"> can outline what will be covered in the orbit propagation section. </w:t>
-      </w:r>
-    </w:p>
-  </w:comment>
-  <w:comment w:id="243" w:author="Alex" w:date="2016-12-14T04:12:00Z" w:initials="A">
-    <w:p>
-      <w:pPr>
-        <w:pStyle w:val="a9"/>
-        <w:rPr>
-          <w:lang w:val="en-US"/>
-        </w:rPr>
-      </w:pPr>
-      <w:r>
-        <w:rPr>
-          <w:rStyle w:val="a8"/>
-        </w:rPr>
-        <w:annotationRef/>
-      </w:r>
-      <w:r>
-        <w:rPr>
-          <w:lang w:val="en-US"/>
-        </w:rPr>
-        <w:t>Or Should I actually include them in the equation in a force model?</w:t>
-      </w:r>
-    </w:p>
-  </w:comment>
-  <w:comment w:id="244" w:author="Meltem Eren" w:date="2016-12-14T18:01:00Z" w:initials="ME">
+  <w:comment w:id="241" w:author="Meltem Eren" w:date="2016-12-14T18:01:00Z" w:initials="ME">
     <w:p>
       <w:pPr>
         <w:pStyle w:val="a9"/>
@@ -42315,7 +42720,7 @@
             <w:rPr>
               <w:noProof/>
             </w:rPr>
-            <w:t>54</w:t>
+            <w:t>57</w:t>
           </w:r>
         </w:fldSimple>
       </w:p>
@@ -42377,7 +42782,7 @@
         <v:path o:extrusionok="f" gradientshapeok="t" o:connecttype="rect"/>
         <o:lock v:ext="edit" aspectratio="t"/>
       </v:shapetype>
-      <v:shape id="_x0000_i1214" type="#_x0000_t75" style="width:20.95pt;height:16.75pt;visibility:visible" o:bullet="t">
+      <v:shape id="_x0000_i1043" type="#_x0000_t75" style="width:20.95pt;height:16.75pt;visibility:visible" o:bullet="t">
         <v:imagedata r:id="rId1" o:title=""/>
       </v:shape>
     </w:pict>
@@ -46477,327 +46882,6 @@
 </w:styles>
 </file>
 
-<file path=word/glossary/document.xml><?xml version="1.0" encoding="utf-8"?>
-<w:glossaryDocument xmlns:ve="http://schemas.openxmlformats.org/markup-compatibility/2006" xmlns:o="urn:schemas-microsoft-com:office:office" xmlns:r="http://schemas.openxmlformats.org/officeDocument/2006/relationships" xmlns:m="http://schemas.openxmlformats.org/officeDocument/2006/math" xmlns:v="urn:schemas-microsoft-com:vml" xmlns:wp="http://schemas.openxmlformats.org/drawingml/2006/wordprocessingDrawing" xmlns:w10="urn:schemas-microsoft-com:office:word" xmlns:w="http://schemas.openxmlformats.org/wordprocessingml/2006/main" xmlns:wne="http://schemas.microsoft.com/office/word/2006/wordml">
-  <w:docParts/>
-</w:glossaryDocument>
-</file>
-
-<file path=word/glossary/fontTable.xml><?xml version="1.0" encoding="utf-8"?>
-<w:fonts xmlns:r="http://schemas.openxmlformats.org/officeDocument/2006/relationships" xmlns:w="http://schemas.openxmlformats.org/wordprocessingml/2006/main">
-  <w:font w:name="Symbol">
-    <w:panose1 w:val="05050102010706020507"/>
-    <w:charset w:val="02"/>
-    <w:family w:val="roman"/>
-    <w:pitch w:val="variable"/>
-    <w:sig w:usb0="00000000" w:usb1="10000000" w:usb2="00000000" w:usb3="00000000" w:csb0="80000000" w:csb1="00000000"/>
-  </w:font>
-  <w:font w:name="Times New Roman">
-    <w:panose1 w:val="02020603050405020304"/>
-    <w:charset w:val="CC"/>
-    <w:family w:val="roman"/>
-    <w:pitch w:val="variable"/>
-    <w:sig w:usb0="E0002AFF" w:usb1="C0007841" w:usb2="00000009" w:usb3="00000000" w:csb0="000001FF" w:csb1="00000000"/>
-  </w:font>
-  <w:font w:name="Courier New">
-    <w:panose1 w:val="02070309020205020404"/>
-    <w:charset w:val="CC"/>
-    <w:family w:val="modern"/>
-    <w:pitch w:val="fixed"/>
-    <w:sig w:usb0="E0002AFF" w:usb1="C0007843" w:usb2="00000009" w:usb3="00000000" w:csb0="000001FF" w:csb1="00000000"/>
-  </w:font>
-  <w:font w:name="Wingdings">
-    <w:panose1 w:val="05000000000000000000"/>
-    <w:charset w:val="02"/>
-    <w:family w:val="auto"/>
-    <w:pitch w:val="variable"/>
-    <w:sig w:usb0="00000000" w:usb1="10000000" w:usb2="00000000" w:usb3="00000000" w:csb0="80000000" w:csb1="00000000"/>
-  </w:font>
-  <w:font w:name="Calibri">
-    <w:panose1 w:val="020F0502020204030204"/>
-    <w:charset w:val="CC"/>
-    <w:family w:val="swiss"/>
-    <w:pitch w:val="variable"/>
-    <w:sig w:usb0="E00002FF" w:usb1="4000ACFF" w:usb2="00000001" w:usb3="00000000" w:csb0="0000019F" w:csb1="00000000"/>
-  </w:font>
-  <w:font w:name="Calibri Light">
-    <w:panose1 w:val="020F0302020204030204"/>
-    <w:charset w:val="CC"/>
-    <w:family w:val="swiss"/>
-    <w:pitch w:val="variable"/>
-    <w:sig w:usb0="A00002EF" w:usb1="4000207B" w:usb2="00000000" w:usb3="00000000" w:csb0="0000019F" w:csb1="00000000"/>
-  </w:font>
-  <w:font w:name="Helvetica">
-    <w:panose1 w:val="020B0604020202020204"/>
-    <w:charset w:val="CC"/>
-    <w:family w:val="swiss"/>
-    <w:pitch w:val="variable"/>
-    <w:sig w:usb0="E0002AFF" w:usb1="C0007843" w:usb2="00000009" w:usb3="00000000" w:csb0="000001FF" w:csb1="00000000"/>
-  </w:font>
-  <w:font w:name="Cambria Math">
-    <w:panose1 w:val="02040503050406030204"/>
-    <w:charset w:val="CC"/>
-    <w:family w:val="roman"/>
-    <w:pitch w:val="variable"/>
-    <w:sig w:usb0="E00002FF" w:usb1="420024FF" w:usb2="00000000" w:usb3="00000000" w:csb0="0000019F" w:csb1="00000000"/>
-  </w:font>
-  <w:font w:name="Consolas">
-    <w:panose1 w:val="020B0609020204030204"/>
-    <w:charset w:val="CC"/>
-    <w:family w:val="modern"/>
-    <w:pitch w:val="fixed"/>
-    <w:sig w:usb0="E10002FF" w:usb1="4000FCFF" w:usb2="00000009" w:usb3="00000000" w:csb0="0000019F" w:csb1="00000000"/>
-  </w:font>
-  <w:font w:name="Cambria">
-    <w:panose1 w:val="02040503050406030204"/>
-    <w:charset w:val="CC"/>
-    <w:family w:val="roman"/>
-    <w:pitch w:val="variable"/>
-    <w:sig w:usb0="E00002FF" w:usb1="400004FF" w:usb2="00000000" w:usb3="00000000" w:csb0="0000019F" w:csb1="00000000"/>
-  </w:font>
-</w:fonts>
-</file>
-
-<file path=word/glossary/settings.xml><?xml version="1.0" encoding="utf-8"?>
-<w:settings xmlns:o="urn:schemas-microsoft-com:office:office" xmlns:r="http://schemas.openxmlformats.org/officeDocument/2006/relationships" xmlns:m="http://schemas.openxmlformats.org/officeDocument/2006/math" xmlns:v="urn:schemas-microsoft-com:vml" xmlns:w10="urn:schemas-microsoft-com:office:word" xmlns:w="http://schemas.openxmlformats.org/wordprocessingml/2006/main" xmlns:sl="http://schemas.openxmlformats.org/schemaLibrary/2006/main">
-  <w:view w:val="normal"/>
-  <w:defaultTabStop w:val="708"/>
-  <w:characterSpacingControl w:val="doNotCompress"/>
-  <w:compat>
-    <w:useFELayout/>
-  </w:compat>
-  <w:rsids>
-    <w:rsidRoot w:val="00BE6B97"/>
-    <w:rsid w:val="00A404F6"/>
-    <w:rsid w:val="00BE6B97"/>
-  </w:rsids>
-  <m:mathPr>
-    <m:mathFont m:val="Cambria Math"/>
-    <m:brkBin m:val="before"/>
-    <m:brkBinSub m:val="--"/>
-    <m:smallFrac m:val="off"/>
-    <m:dispDef/>
-    <m:lMargin m:val="0"/>
-    <m:rMargin m:val="0"/>
-    <m:defJc m:val="centerGroup"/>
-    <m:wrapIndent m:val="1440"/>
-    <m:intLim m:val="subSup"/>
-    <m:naryLim m:val="undOvr"/>
-  </m:mathPr>
-  <w:themeFontLang w:val="ru-RU"/>
-  <w:clrSchemeMapping w:bg1="light1" w:t1="dark1" w:bg2="light2" w:t2="dark2" w:accent1="accent1" w:accent2="accent2" w:accent3="accent3" w:accent4="accent4" w:accent5="accent5" w:accent6="accent6" w:hyperlink="hyperlink" w:followedHyperlink="followedHyperlink"/>
-  <w:decimalSymbol w:val=","/>
-  <w:listSeparator w:val=";"/>
-</w:settings>
-</file>
-
-<file path=word/glossary/styles.xml><?xml version="1.0" encoding="utf-8"?>
-<w:styles xmlns:r="http://schemas.openxmlformats.org/officeDocument/2006/relationships" xmlns:w="http://schemas.openxmlformats.org/wordprocessingml/2006/main">
-  <w:docDefaults>
-    <w:rPrDefault>
-      <w:rPr>
-        <w:rFonts w:asciiTheme="minorHAnsi" w:eastAsiaTheme="minorEastAsia" w:hAnsiTheme="minorHAnsi" w:cstheme="minorBidi"/>
-        <w:sz w:val="22"/>
-        <w:szCs w:val="22"/>
-        <w:lang w:val="ru-RU" w:eastAsia="ru-RU" w:bidi="ar-SA"/>
-      </w:rPr>
-    </w:rPrDefault>
-    <w:pPrDefault>
-      <w:pPr>
-        <w:spacing w:after="200" w:line="276" w:lineRule="auto"/>
-      </w:pPr>
-    </w:pPrDefault>
-  </w:docDefaults>
-  <w:latentStyles w:defLockedState="0" w:defUIPriority="99" w:defSemiHidden="1" w:defUnhideWhenUsed="1" w:defQFormat="0" w:count="267">
-    <w:lsdException w:name="Normal" w:semiHidden="0" w:uiPriority="0" w:unhideWhenUsed="0" w:qFormat="1"/>
-    <w:lsdException w:name="heading 1" w:semiHidden="0" w:uiPriority="9" w:unhideWhenUsed="0" w:qFormat="1"/>
-    <w:lsdException w:name="heading 2" w:uiPriority="9" w:qFormat="1"/>
-    <w:lsdException w:name="heading 3" w:uiPriority="9" w:qFormat="1"/>
-    <w:lsdException w:name="heading 4" w:uiPriority="9" w:qFormat="1"/>
-    <w:lsdException w:name="heading 5" w:uiPriority="9" w:qFormat="1"/>
-    <w:lsdException w:name="heading 6" w:uiPriority="9" w:qFormat="1"/>
-    <w:lsdException w:name="heading 7" w:uiPriority="9" w:qFormat="1"/>
-    <w:lsdException w:name="heading 8" w:uiPriority="9" w:qFormat="1"/>
-    <w:lsdException w:name="heading 9" w:uiPriority="9" w:qFormat="1"/>
-    <w:lsdException w:name="toc 1" w:uiPriority="39"/>
-    <w:lsdException w:name="toc 2" w:uiPriority="39"/>
-    <w:lsdException w:name="toc 3" w:uiPriority="39"/>
-    <w:lsdException w:name="toc 4" w:uiPriority="39"/>
-    <w:lsdException w:name="toc 5" w:uiPriority="39"/>
-    <w:lsdException w:name="toc 6" w:uiPriority="39"/>
-    <w:lsdException w:name="toc 7" w:uiPriority="39"/>
-    <w:lsdException w:name="toc 8" w:uiPriority="39"/>
-    <w:lsdException w:name="toc 9" w:uiPriority="39"/>
-    <w:lsdException w:name="caption" w:uiPriority="35" w:qFormat="1"/>
-    <w:lsdException w:name="Title" w:semiHidden="0" w:uiPriority="10" w:unhideWhenUsed="0" w:qFormat="1"/>
-    <w:lsdException w:name="Default Paragraph Font" w:uiPriority="1"/>
-    <w:lsdException w:name="Subtitle" w:semiHidden="0" w:uiPriority="11" w:unhideWhenUsed="0" w:qFormat="1"/>
-    <w:lsdException w:name="Strong" w:semiHidden="0" w:uiPriority="22" w:unhideWhenUsed="0" w:qFormat="1"/>
-    <w:lsdException w:name="Emphasis" w:semiHidden="0" w:uiPriority="20" w:unhideWhenUsed="0" w:qFormat="1"/>
-    <w:lsdException w:name="Table Grid" w:semiHidden="0" w:uiPriority="59" w:unhideWhenUsed="0"/>
-    <w:lsdException w:name="Placeholder Text" w:unhideWhenUsed="0"/>
-    <w:lsdException w:name="No Spacing" w:semiHidden="0" w:uiPriority="1" w:unhideWhenUsed="0" w:qFormat="1"/>
-    <w:lsdException w:name="Light Shading" w:semiHidden="0" w:uiPriority="60" w:unhideWhenUsed="0"/>
-    <w:lsdException w:name="Light List" w:semiHidden="0" w:uiPriority="61" w:unhideWhenUsed="0"/>
-    <w:lsdException w:name="Light Grid" w:semiHidden="0" w:uiPriority="62" w:unhideWhenUsed="0"/>
-    <w:lsdException w:name="Medium Shading 1" w:semiHidden="0" w:uiPriority="63" w:unhideWhenUsed="0"/>
-    <w:lsdException w:name="Medium Shading 2" w:semiHidden="0" w:uiPriority="64" w:unhideWhenUsed="0"/>
-    <w:lsdException w:name="Medium List 1" w:semiHidden="0" w:uiPriority="65" w:unhideWhenUsed="0"/>
-    <w:lsdException w:name="Medium List 2" w:semiHidden="0" w:uiPriority="66" w:unhideWhenUsed="0"/>
-    <w:lsdException w:name="Medium Grid 1" w:semiHidden="0" w:uiPriority="67" w:unhideWhenUsed="0"/>
-    <w:lsdException w:name="Medium Grid 2" w:semiHidden="0" w:uiPriority="68" w:unhideWhenUsed="0"/>
-    <w:lsdException w:name="Medium Grid 3" w:semiHidden="0" w:uiPriority="69" w:unhideWhenUsed="0"/>
-    <w:lsdException w:name="Dark List" w:semiHidden="0" w:uiPriority="70" w:unhideWhenUsed="0"/>
-    <w:lsdException w:name="Colorful Shading" w:semiHidden="0" w:uiPriority="71" w:unhideWhenUsed="0"/>
-    <w:lsdException w:name="Colorful List" w:semiHidden="0" w:uiPriority="72" w:unhideWhenUsed="0"/>
-    <w:lsdException w:name="Colorful Grid" w:semiHidden="0" w:uiPriority="73" w:unhideWhenUsed="0"/>
-    <w:lsdException w:name="Light Shading Accent 1" w:semiHidden="0" w:uiPriority="60" w:unhideWhenUsed="0"/>
-    <w:lsdException w:name="Light List Accent 1" w:semiHidden="0" w:uiPriority="61" w:unhideWhenUsed="0"/>
-    <w:lsdException w:name="Light Grid Accent 1" w:semiHidden="0" w:uiPriority="62" w:unhideWhenUsed="0"/>
-    <w:lsdException w:name="Medium Shading 1 Accent 1" w:semiHidden="0" w:uiPriority="63" w:unhideWhenUsed="0"/>
-    <w:lsdException w:name="Medium Shading 2 Accent 1" w:semiHidden="0" w:uiPriority="64" w:unhideWhenUsed="0"/>
-    <w:lsdException w:name="Medium List 1 Accent 1" w:semiHidden="0" w:uiPriority="65" w:unhideWhenUsed="0"/>
-    <w:lsdException w:name="Revision" w:unhideWhenUsed="0"/>
-    <w:lsdException w:name="List Paragraph" w:semiHidden="0" w:uiPriority="34" w:unhideWhenUsed="0" w:qFormat="1"/>
-    <w:lsdException w:name="Quote" w:semiHidden="0" w:uiPriority="29" w:unhideWhenUsed="0" w:qFormat="1"/>
-    <w:lsdException w:name="Intense Quote" w:semiHidden="0" w:uiPriority="30" w:unhideWhenUsed="0" w:qFormat="1"/>
-    <w:lsdException w:name="Medium List 2 Accent 1" w:semiHidden="0" w:uiPriority="66" w:unhideWhenUsed="0"/>
-    <w:lsdException w:name="Medium Grid 1 Accent 1" w:semiHidden="0" w:uiPriority="67" w:unhideWhenUsed="0"/>
-    <w:lsdException w:name="Medium Grid 2 Accent 1" w:semiHidden="0" w:uiPriority="68" w:unhideWhenUsed="0"/>
-    <w:lsdException w:name="Medium Grid 3 Accent 1" w:semiHidden="0" w:uiPriority="69" w:unhideWhenUsed="0"/>
-    <w:lsdException w:name="Dark List Accent 1" w:semiHidden="0" w:uiPriority="70" w:unhideWhenUsed="0"/>
-    <w:lsdException w:name="Colorful Shading Accent 1" w:semiHidden="0" w:uiPriority="71" w:unhideWhenUsed="0"/>
-    <w:lsdException w:name="Colorful List Accent 1" w:semiHidden="0" w:uiPriority="72" w:unhideWhenUsed="0"/>
-    <w:lsdException w:name="Colorful Grid Accent 1" w:semiHidden="0" w:uiPriority="73" w:unhideWhenUsed="0"/>
-    <w:lsdException w:name="Light Shading Accent 2" w:semiHidden="0" w:uiPriority="60" w:unhideWhenUsed="0"/>
-    <w:lsdException w:name="Light List Accent 2" w:semiHidden="0" w:uiPriority="61" w:unhideWhenUsed="0"/>
-    <w:lsdException w:name="Light Grid Accent 2" w:semiHidden="0" w:uiPriority="62" w:unhideWhenUsed="0"/>
-    <w:lsdException w:name="Medium Shading 1 Accent 2" w:semiHidden="0" w:uiPriority="63" w:unhideWhenUsed="0"/>
-    <w:lsdException w:name="Medium Shading 2 Accent 2" w:semiHidden="0" w:uiPriority="64" w:unhideWhenUsed="0"/>
-    <w:lsdException w:name="Medium List 1 Accent 2" w:semiHidden="0" w:uiPriority="65" w:unhideWhenUsed="0"/>
-    <w:lsdException w:name="Medium List 2 Accent 2" w:semiHidden="0" w:uiPriority="66" w:unhideWhenUsed="0"/>
-    <w:lsdException w:name="Medium Grid 1 Accent 2" w:semiHidden="0" w:uiPriority="67" w:unhideWhenUsed="0"/>
-    <w:lsdException w:name="Medium Grid 2 Accent 2" w:semiHidden="0" w:uiPriority="68" w:unhideWhenUsed="0"/>
-    <w:lsdException w:name="Medium Grid 3 Accent 2" w:semiHidden="0" w:uiPriority="69" w:unhideWhenUsed="0"/>
-    <w:lsdException w:name="Dark List Accent 2" w:semiHidden="0" w:uiPriority="70" w:unhideWhenUsed="0"/>
-    <w:lsdException w:name="Colorful Shading Accent 2" w:semiHidden="0" w:uiPriority="71" w:unhideWhenUsed="0"/>
-    <w:lsdException w:name="Colorful List Accent 2" w:semiHidden="0" w:uiPriority="72" w:unhideWhenUsed="0"/>
-    <w:lsdException w:name="Colorful Grid Accent 2" w:semiHidden="0" w:uiPriority="73" w:unhideWhenUsed="0"/>
-    <w:lsdException w:name="Light Shading Accent 3" w:semiHidden="0" w:uiPriority="60" w:unhideWhenUsed="0"/>
-    <w:lsdException w:name="Light List Accent 3" w:semiHidden="0" w:uiPriority="61" w:unhideWhenUsed="0"/>
-    <w:lsdException w:name="Light Grid Accent 3" w:semiHidden="0" w:uiPriority="62" w:unhideWhenUsed="0"/>
-    <w:lsdException w:name="Medium Shading 1 Accent 3" w:semiHidden="0" w:uiPriority="63" w:unhideWhenUsed="0"/>
-    <w:lsdException w:name="Medium Shading 2 Accent 3" w:semiHidden="0" w:uiPriority="64" w:unhideWhenUsed="0"/>
-    <w:lsdException w:name="Medium List 1 Accent 3" w:semiHidden="0" w:uiPriority="65" w:unhideWhenUsed="0"/>
-    <w:lsdException w:name="Medium List 2 Accent 3" w:semiHidden="0" w:uiPriority="66" w:unhideWhenUsed="0"/>
-    <w:lsdException w:name="Medium Grid 1 Accent 3" w:semiHidden="0" w:uiPriority="67" w:unhideWhenUsed="0"/>
-    <w:lsdException w:name="Medium Grid 2 Accent 3" w:semiHidden="0" w:uiPriority="68" w:unhideWhenUsed="0"/>
-    <w:lsdException w:name="Medium Grid 3 Accent 3" w:semiHidden="0" w:uiPriority="69" w:unhideWhenUsed="0"/>
-    <w:lsdException w:name="Dark List Accent 3" w:semiHidden="0" w:uiPriority="70" w:unhideWhenUsed="0"/>
-    <w:lsdException w:name="Colorful Shading Accent 3" w:semiHidden="0" w:uiPriority="71" w:unhideWhenUsed="0"/>
-    <w:lsdException w:name="Colorful List Accent 3" w:semiHidden="0" w:uiPriority="72" w:unhideWhenUsed="0"/>
-    <w:lsdException w:name="Colorful Grid Accent 3" w:semiHidden="0" w:uiPriority="73" w:unhideWhenUsed="0"/>
-    <w:lsdException w:name="Light Shading Accent 4" w:semiHidden="0" w:uiPriority="60" w:unhideWhenUsed="0"/>
-    <w:lsdException w:name="Light List Accent 4" w:semiHidden="0" w:uiPriority="61" w:unhideWhenUsed="0"/>
-    <w:lsdException w:name="Light Grid Accent 4" w:semiHidden="0" w:uiPriority="62" w:unhideWhenUsed="0"/>
-    <w:lsdException w:name="Medium Shading 1 Accent 4" w:semiHidden="0" w:uiPriority="63" w:unhideWhenUsed="0"/>
-    <w:lsdException w:name="Medium Shading 2 Accent 4" w:semiHidden="0" w:uiPriority="64" w:unhideWhenUsed="0"/>
-    <w:lsdException w:name="Medium List 1 Accent 4" w:semiHidden="0" w:uiPriority="65" w:unhideWhenUsed="0"/>
-    <w:lsdException w:name="Medium List 2 Accent 4" w:semiHidden="0" w:uiPriority="66" w:unhideWhenUsed="0"/>
-    <w:lsdException w:name="Medium Grid 1 Accent 4" w:semiHidden="0" w:uiPriority="67" w:unhideWhenUsed="0"/>
-    <w:lsdException w:name="Medium Grid 2 Accent 4" w:semiHidden="0" w:uiPriority="68" w:unhideWhenUsed="0"/>
-    <w:lsdException w:name="Medium Grid 3 Accent 4" w:semiHidden="0" w:uiPriority="69" w:unhideWhenUsed="0"/>
-    <w:lsdException w:name="Dark List Accent 4" w:semiHidden="0" w:uiPriority="70" w:unhideWhenUsed="0"/>
-    <w:lsdException w:name="Colorful Shading Accent 4" w:semiHidden="0" w:uiPriority="71" w:unhideWhenUsed="0"/>
-    <w:lsdException w:name="Colorful List Accent 4" w:semiHidden="0" w:uiPriority="72" w:unhideWhenUsed="0"/>
-    <w:lsdException w:name="Colorful Grid Accent 4" w:semiHidden="0" w:uiPriority="73" w:unhideWhenUsed="0"/>
-    <w:lsdException w:name="Light Shading Accent 5" w:semiHidden="0" w:uiPriority="60" w:unhideWhenUsed="0"/>
-    <w:lsdException w:name="Light List Accent 5" w:semiHidden="0" w:uiPriority="61" w:unhideWhenUsed="0"/>
-    <w:lsdException w:name="Light Grid Accent 5" w:semiHidden="0" w:uiPriority="62" w:unhideWhenUsed="0"/>
-    <w:lsdException w:name="Medium Shading 1 Accent 5" w:semiHidden="0" w:uiPriority="63" w:unhideWhenUsed="0"/>
-    <w:lsdException w:name="Medium Shading 2 Accent 5" w:semiHidden="0" w:uiPriority="64" w:unhideWhenUsed="0"/>
-    <w:lsdException w:name="Medium List 1 Accent 5" w:semiHidden="0" w:uiPriority="65" w:unhideWhenUsed="0"/>
-    <w:lsdException w:name="Medium List 2 Accent 5" w:semiHidden="0" w:uiPriority="66" w:unhideWhenUsed="0"/>
-    <w:lsdException w:name="Medium Grid 1 Accent 5" w:semiHidden="0" w:uiPriority="67" w:unhideWhenUsed="0"/>
-    <w:lsdException w:name="Medium Grid 2 Accent 5" w:semiHidden="0" w:uiPriority="68" w:unhideWhenUsed="0"/>
-    <w:lsdException w:name="Medium Grid 3 Accent 5" w:semiHidden="0" w:uiPriority="69" w:unhideWhenUsed="0"/>
-    <w:lsdException w:name="Dark List Accent 5" w:semiHidden="0" w:uiPriority="70" w:unhideWhenUsed="0"/>
-    <w:lsdException w:name="Colorful Shading Accent 5" w:semiHidden="0" w:uiPriority="71" w:unhideWhenUsed="0"/>
-    <w:lsdException w:name="Colorful List Accent 5" w:semiHidden="0" w:uiPriority="72" w:unhideWhenUsed="0"/>
-    <w:lsdException w:name="Colorful Grid Accent 5" w:semiHidden="0" w:uiPriority="73" w:unhideWhenUsed="0"/>
-    <w:lsdException w:name="Light Shading Accent 6" w:semiHidden="0" w:uiPriority="60" w:unhideWhenUsed="0"/>
-    <w:lsdException w:name="Light List Accent 6" w:semiHidden="0" w:uiPriority="61" w:unhideWhenUsed="0"/>
-    <w:lsdException w:name="Light Grid Accent 6" w:semiHidden="0" w:uiPriority="62" w:unhideWhenUsed="0"/>
-    <w:lsdException w:name="Medium Shading 1 Accent 6" w:semiHidden="0" w:uiPriority="63" w:unhideWhenUsed="0"/>
-    <w:lsdException w:name="Medium Shading 2 Accent 6" w:semiHidden="0" w:uiPriority="64" w:unhideWhenUsed="0"/>
-    <w:lsdException w:name="Medium List 1 Accent 6" w:semiHidden="0" w:uiPriority="65" w:unhideWhenUsed="0"/>
-    <w:lsdException w:name="Medium List 2 Accent 6" w:semiHidden="0" w:uiPriority="66" w:unhideWhenUsed="0"/>
-    <w:lsdException w:name="Medium Grid 1 Accent 6" w:semiHidden="0" w:uiPriority="67" w:unhideWhenUsed="0"/>
-    <w:lsdException w:name="Medium Grid 2 Accent 6" w:semiHidden="0" w:uiPriority="68" w:unhideWhenUsed="0"/>
-    <w:lsdException w:name="Medium Grid 3 Accent 6" w:semiHidden="0" w:uiPriority="69" w:unhideWhenUsed="0"/>
-    <w:lsdException w:name="Dark List Accent 6" w:semiHidden="0" w:uiPriority="70" w:unhideWhenUsed="0"/>
-    <w:lsdException w:name="Colorful Shading Accent 6" w:semiHidden="0" w:uiPriority="71" w:unhideWhenUsed="0"/>
-    <w:lsdException w:name="Colorful List Accent 6" w:semiHidden="0" w:uiPriority="72" w:unhideWhenUsed="0"/>
-    <w:lsdException w:name="Colorful Grid Accent 6" w:semiHidden="0" w:uiPriority="73" w:unhideWhenUsed="0"/>
-    <w:lsdException w:name="Subtle Emphasis" w:semiHidden="0" w:uiPriority="19" w:unhideWhenUsed="0" w:qFormat="1"/>
-    <w:lsdException w:name="Intense Emphasis" w:semiHidden="0" w:uiPriority="21" w:unhideWhenUsed="0" w:qFormat="1"/>
-    <w:lsdException w:name="Subtle Reference" w:semiHidden="0" w:uiPriority="31" w:unhideWhenUsed="0" w:qFormat="1"/>
-    <w:lsdException w:name="Intense Reference" w:semiHidden="0" w:uiPriority="32" w:unhideWhenUsed="0" w:qFormat="1"/>
-    <w:lsdException w:name="Book Title" w:semiHidden="0" w:uiPriority="33" w:unhideWhenUsed="0" w:qFormat="1"/>
-    <w:lsdException w:name="Bibliography" w:uiPriority="37"/>
-    <w:lsdException w:name="TOC Heading" w:uiPriority="39" w:qFormat="1"/>
-  </w:latentStyles>
-  <w:style w:type="paragraph" w:default="1" w:styleId="a">
-    <w:name w:val="Normal"/>
-    <w:qFormat/>
-  </w:style>
-  <w:style w:type="character" w:default="1" w:styleId="a0">
-    <w:name w:val="Default Paragraph Font"/>
-    <w:uiPriority w:val="1"/>
-    <w:semiHidden/>
-    <w:unhideWhenUsed/>
-  </w:style>
-  <w:style w:type="table" w:default="1" w:styleId="a1">
-    <w:name w:val="Normal Table"/>
-    <w:uiPriority w:val="99"/>
-    <w:semiHidden/>
-    <w:unhideWhenUsed/>
-    <w:qFormat/>
-    <w:tblPr>
-      <w:tblInd w:w="0" w:type="dxa"/>
-      <w:tblCellMar>
-        <w:top w:w="0" w:type="dxa"/>
-        <w:left w:w="108" w:type="dxa"/>
-        <w:bottom w:w="0" w:type="dxa"/>
-        <w:right w:w="108" w:type="dxa"/>
-      </w:tblCellMar>
-    </w:tblPr>
-  </w:style>
-  <w:style w:type="numbering" w:default="1" w:styleId="a2">
-    <w:name w:val="No List"/>
-    <w:uiPriority w:val="99"/>
-    <w:semiHidden/>
-    <w:unhideWhenUsed/>
-  </w:style>
-  <w:style w:type="character" w:styleId="a3">
-    <w:name w:val="Placeholder Text"/>
-    <w:basedOn w:val="a0"/>
-    <w:uiPriority w:val="99"/>
-    <w:semiHidden/>
-    <w:rsid w:val="00BE6B97"/>
-    <w:rPr>
-      <w:color w:val="808080"/>
-    </w:rPr>
-  </w:style>
-</w:styles>
-</file>
-
-<file path=word/glossary/webSettings.xml><?xml version="1.0" encoding="utf-8"?>
-<w:webSettings xmlns:r="http://schemas.openxmlformats.org/officeDocument/2006/relationships" xmlns:w="http://schemas.openxmlformats.org/wordprocessingml/2006/main">
-  <w:optimizeForBrowser/>
-</w:webSettings>
-</file>
-
 <file path=word/theme/theme1.xml><?xml version="1.0" encoding="utf-8"?>
 <a:theme xmlns:a="http://schemas.openxmlformats.org/drawingml/2006/main" name="Office Theme">
   <a:themeElements>
@@ -47064,7 +47148,7 @@
 </file>
 
 <file path=customXml/itemProps1.xml><?xml version="1.0" encoding="utf-8"?>
-<ds:datastoreItem xmlns:ds="http://schemas.openxmlformats.org/officeDocument/2006/customXml" ds:itemID="{3794DA93-D8E8-47D1-AFEB-D1906FB56236}">
+<ds:datastoreItem xmlns:ds="http://schemas.openxmlformats.org/officeDocument/2006/customXml" ds:itemID="{4F90BFE6-CC3F-482F-B129-F8D892549F11}">
   <ds:schemaRefs>
     <ds:schemaRef ds:uri="http://schemas.openxmlformats.org/officeDocument/2006/bibliography"/>
   </ds:schemaRefs>

</xml_diff>